<commit_message>
Edit presentation and report
</commit_message>
<xml_diff>
--- a/docs/Предзащита. Доклад.docx
+++ b/docs/Предзащита. Доклад.docx
@@ -3,256 +3,1913 @@
 <w:document xmlns:wpc="http://schemas.microsoft.com/office/word/2010/wordprocessingCanvas" xmlns:cx="http://schemas.microsoft.com/office/drawing/2014/chartex" xmlns:mc="http://schemas.openxmlformats.org/markup-compatibility/2006" xmlns:o="urn:schemas-microsoft-com:office:office" xmlns:r="http://schemas.openxmlformats.org/officeDocument/2006/relationships" xmlns:m="http://schemas.openxmlformats.org/officeDocument/2006/math" xmlns:v="urn:schemas-microsoft-com:vml" xmlns:wp14="http://schemas.microsoft.com/office/word/2010/wordprocessingDrawing" xmlns:wp="http://schemas.openxmlformats.org/drawingml/2006/wordprocessingDrawing" xmlns:w10="urn:schemas-microsoft-com:office:word" xmlns:w="http://schemas.openxmlformats.org/wordprocessingml/2006/main" xmlns:w14="http://schemas.microsoft.com/office/word/2010/wordml" xmlns:w15="http://schemas.microsoft.com/office/word/2012/wordml" xmlns:w16se="http://schemas.microsoft.com/office/word/2015/wordml/symex" xmlns:wpg="http://schemas.microsoft.com/office/word/2010/wordprocessingGroup" xmlns:wpi="http://schemas.microsoft.com/office/word/2010/wordprocessingInk" xmlns:wne="http://schemas.microsoft.com/office/word/2006/wordml" xmlns:wps="http://schemas.microsoft.com/office/word/2010/wordprocessingShape" mc:Ignorable="w14 w15 w16se wp14">
   <w:body>
     <w:p>
-      <w:r>
-        <w:t>Слайд 1</w:t>
-      </w:r>
-    </w:p>
-    <w:p>
-      <w:r>
-        <w:t xml:space="preserve">Уважаемые дамы и господа. Я, </w:t>
+      <w:pPr>
+        <w:spacing w:after="0"/>
+        <w:jc w:val="both"/>
+        <w:rPr>
+          <w:rFonts w:ascii="Times New Roman" w:hAnsi="Times New Roman" w:cs="Times New Roman"/>
+          <w:b/>
+          <w:sz w:val="20"/>
+          <w:szCs w:val="20"/>
+        </w:rPr>
+      </w:pPr>
+      <w:r>
+        <w:rPr>
+          <w:rFonts w:ascii="Times New Roman" w:hAnsi="Times New Roman" w:cs="Times New Roman"/>
+          <w:b/>
+          <w:sz w:val="20"/>
+          <w:szCs w:val="20"/>
+        </w:rPr>
+        <w:t>Слайд 1.</w:t>
+      </w:r>
+    </w:p>
+    <w:p>
+      <w:pPr>
+        <w:spacing w:after="0"/>
+        <w:jc w:val="both"/>
+        <w:rPr>
+          <w:rFonts w:ascii="Times New Roman" w:hAnsi="Times New Roman" w:cs="Times New Roman"/>
+          <w:sz w:val="20"/>
+          <w:szCs w:val="20"/>
+        </w:rPr>
+      </w:pPr>
+      <w:r>
+        <w:rPr>
+          <w:rFonts w:ascii="Times New Roman" w:hAnsi="Times New Roman" w:cs="Times New Roman"/>
+          <w:sz w:val="20"/>
+          <w:szCs w:val="20"/>
+        </w:rPr>
+        <w:t xml:space="preserve">Уважаемые дамы и господа, представляю вашему вниманию магистерскую диссертацию на тему </w:t>
+      </w:r>
+      <w:r>
+        <w:rPr>
+          <w:rFonts w:ascii="Times New Roman" w:hAnsi="Times New Roman" w:cs="Times New Roman"/>
+          <w:sz w:val="20"/>
+          <w:szCs w:val="20"/>
+        </w:rPr>
+        <w:br/>
+        <w:t>«Автоматизированный комплекс формирования 3</w:t>
+      </w:r>
+      <w:r>
+        <w:rPr>
+          <w:rFonts w:ascii="Times New Roman" w:hAnsi="Times New Roman" w:cs="Times New Roman"/>
+          <w:sz w:val="20"/>
+          <w:szCs w:val="20"/>
+          <w:lang w:val="en-US"/>
+        </w:rPr>
+        <w:t>D</w:t>
+      </w:r>
+      <w:r>
+        <w:rPr>
+          <w:rFonts w:ascii="Times New Roman" w:hAnsi="Times New Roman" w:cs="Times New Roman"/>
+          <w:sz w:val="20"/>
+          <w:szCs w:val="20"/>
+        </w:rPr>
+        <w:t>-модели машиностроительных чертежей.</w:t>
+      </w:r>
+    </w:p>
+    <w:p>
+      <w:pPr>
+        <w:spacing w:after="0"/>
+        <w:jc w:val="both"/>
+        <w:rPr>
+          <w:rFonts w:ascii="Times New Roman" w:hAnsi="Times New Roman" w:cs="Times New Roman"/>
+          <w:sz w:val="20"/>
+          <w:szCs w:val="20"/>
+        </w:rPr>
+      </w:pPr>
+      <w:r>
+        <w:rPr>
+          <w:rFonts w:ascii="Times New Roman" w:hAnsi="Times New Roman" w:cs="Times New Roman"/>
+          <w:sz w:val="20"/>
+          <w:szCs w:val="20"/>
+        </w:rPr>
+        <w:t>Подсистема ввода векторных данных»</w:t>
+      </w:r>
+    </w:p>
+    <w:p>
+      <w:pPr>
+        <w:spacing w:after="0"/>
+        <w:jc w:val="both"/>
+        <w:rPr>
+          <w:rFonts w:ascii="Times New Roman" w:hAnsi="Times New Roman" w:cs="Times New Roman"/>
+          <w:sz w:val="20"/>
+          <w:szCs w:val="20"/>
+        </w:rPr>
+      </w:pPr>
+    </w:p>
+    <w:p>
+      <w:pPr>
+        <w:spacing w:after="0"/>
+        <w:jc w:val="both"/>
+        <w:rPr>
+          <w:rFonts w:ascii="Times New Roman" w:hAnsi="Times New Roman" w:cs="Times New Roman"/>
+          <w:b/>
+          <w:sz w:val="20"/>
+          <w:szCs w:val="20"/>
+        </w:rPr>
+      </w:pPr>
+      <w:r>
+        <w:rPr>
+          <w:rFonts w:ascii="Times New Roman" w:hAnsi="Times New Roman" w:cs="Times New Roman"/>
+          <w:b/>
+          <w:sz w:val="20"/>
+          <w:szCs w:val="20"/>
+        </w:rPr>
+        <w:t>Слайд 2.</w:t>
+      </w:r>
+    </w:p>
+    <w:p>
+      <w:pPr>
+        <w:spacing w:after="0"/>
+        <w:jc w:val="both"/>
+        <w:rPr>
+          <w:rFonts w:ascii="Times New Roman" w:hAnsi="Times New Roman" w:cs="Times New Roman"/>
+          <w:sz w:val="20"/>
+          <w:szCs w:val="20"/>
+        </w:rPr>
+      </w:pPr>
+      <w:r>
+        <w:rPr>
+          <w:rFonts w:ascii="Times New Roman" w:hAnsi="Times New Roman" w:cs="Times New Roman"/>
+          <w:sz w:val="20"/>
+          <w:szCs w:val="20"/>
+        </w:rPr>
+        <w:t>В последнее время такие САПР как Компас-3</w:t>
+      </w:r>
+      <w:r>
+        <w:rPr>
+          <w:rFonts w:ascii="Times New Roman" w:hAnsi="Times New Roman" w:cs="Times New Roman"/>
+          <w:sz w:val="20"/>
+          <w:szCs w:val="20"/>
+          <w:lang w:val="en-US"/>
+        </w:rPr>
+        <w:t>D</w:t>
+      </w:r>
+      <w:r>
+        <w:rPr>
+          <w:rFonts w:ascii="Times New Roman" w:hAnsi="Times New Roman" w:cs="Times New Roman"/>
+          <w:sz w:val="20"/>
+          <w:szCs w:val="20"/>
+        </w:rPr>
+        <w:t xml:space="preserve">, </w:t>
       </w:r>
       <w:proofErr w:type="spellStart"/>
       <w:r>
-        <w:t>Дёгтев</w:t>
+        <w:rPr>
+          <w:rFonts w:ascii="Times New Roman" w:hAnsi="Times New Roman" w:cs="Times New Roman"/>
+          <w:sz w:val="20"/>
+          <w:szCs w:val="20"/>
+          <w:lang w:val="en-US"/>
+        </w:rPr>
+        <w:t>Autocad</w:t>
       </w:r>
       <w:proofErr w:type="spellEnd"/>
       <w:r>
-        <w:t xml:space="preserve"> Александр, представляю вашему вниманию магистерскую диссертацию по теме </w:t>
-      </w:r>
-      <w:r>
-        <w:t>Автоматизированный комплек</w:t>
-      </w:r>
-      <w:r>
-        <w:t>с формирования 3d-модели машино</w:t>
-      </w:r>
-      <w:r>
-        <w:t>строительных чертежей. Подсистема ввода векторных данных.</w:t>
-      </w:r>
-    </w:p>
-    <w:p/>
-    <w:p>
-      <w:r>
-        <w:t>Слайд2</w:t>
-      </w:r>
-    </w:p>
-    <w:p>
-      <w:r>
-        <w:t>Цель проводимой работы состояла в разработке</w:t>
-      </w:r>
-      <w:r>
-        <w:t xml:space="preserve"> информационного, алгоритмического и программного обеспечения подсистемы </w:t>
-      </w:r>
-      <w:r>
-        <w:t>ввода векторных данных</w:t>
-      </w:r>
-      <w:r>
+        <w:rPr>
+          <w:rFonts w:ascii="Times New Roman" w:hAnsi="Times New Roman" w:cs="Times New Roman"/>
+          <w:sz w:val="20"/>
+          <w:szCs w:val="20"/>
+        </w:rPr>
+        <w:t xml:space="preserve">, </w:t>
+      </w:r>
+      <w:proofErr w:type="spellStart"/>
+      <w:r>
+        <w:rPr>
+          <w:rFonts w:ascii="Times New Roman" w:hAnsi="Times New Roman" w:cs="Times New Roman"/>
+          <w:sz w:val="20"/>
+          <w:szCs w:val="20"/>
+          <w:lang w:val="en-US"/>
+        </w:rPr>
+        <w:t>CoralCad</w:t>
+      </w:r>
+      <w:proofErr w:type="spellEnd"/>
+      <w:r>
+        <w:rPr>
+          <w:rFonts w:ascii="Times New Roman" w:hAnsi="Times New Roman" w:cs="Times New Roman"/>
+          <w:sz w:val="20"/>
+          <w:szCs w:val="20"/>
+        </w:rPr>
+        <w:t xml:space="preserve"> и др. получили широкое распространение и все новые работы создаются в этих системах. Однако встаёт проблема хранения и использования в САПР чертежей, хранящихся в бумажном виде. Эту проблему мы и пытались решить.</w:t>
+      </w:r>
+    </w:p>
+    <w:p>
+      <w:pPr>
+        <w:spacing w:after="0"/>
+        <w:jc w:val="both"/>
+        <w:rPr>
+          <w:rFonts w:ascii="Times New Roman" w:hAnsi="Times New Roman" w:cs="Times New Roman"/>
+          <w:sz w:val="20"/>
+          <w:szCs w:val="20"/>
+        </w:rPr>
+      </w:pPr>
+    </w:p>
+    <w:p>
+      <w:pPr>
+        <w:spacing w:after="0"/>
+        <w:jc w:val="both"/>
+        <w:rPr>
+          <w:rFonts w:ascii="Times New Roman" w:hAnsi="Times New Roman" w:cs="Times New Roman"/>
+          <w:b/>
+          <w:sz w:val="20"/>
+          <w:szCs w:val="20"/>
+        </w:rPr>
+      </w:pPr>
+      <w:r>
+        <w:rPr>
+          <w:rFonts w:ascii="Times New Roman" w:hAnsi="Times New Roman" w:cs="Times New Roman"/>
+          <w:b/>
+          <w:sz w:val="20"/>
+          <w:szCs w:val="20"/>
+        </w:rPr>
+        <w:t>Слайд 3.</w:t>
+      </w:r>
+    </w:p>
+    <w:p>
+      <w:pPr>
+        <w:spacing w:after="0"/>
+        <w:jc w:val="both"/>
+        <w:rPr>
+          <w:rFonts w:ascii="Times New Roman" w:hAnsi="Times New Roman" w:cs="Times New Roman"/>
+          <w:sz w:val="20"/>
+          <w:szCs w:val="20"/>
+        </w:rPr>
+      </w:pPr>
+      <w:r>
+        <w:rPr>
+          <w:rFonts w:ascii="Times New Roman" w:hAnsi="Times New Roman" w:cs="Times New Roman"/>
+          <w:sz w:val="20"/>
+          <w:szCs w:val="20"/>
+        </w:rPr>
+        <w:t>Целью работы является разработка информационного, алгоритмического и программного обеспечения подсистемы формирования топологической векторной модели растрового 2D-</w:t>
+      </w:r>
+      <w:r>
+        <w:rPr>
+          <w:rFonts w:ascii="Times New Roman" w:hAnsi="Times New Roman" w:cs="Times New Roman"/>
+          <w:sz w:val="20"/>
+          <w:szCs w:val="20"/>
+        </w:rPr>
+        <w:t>изображения</w:t>
+      </w:r>
+      <w:r>
+        <w:rPr>
+          <w:rFonts w:ascii="Times New Roman" w:hAnsi="Times New Roman" w:cs="Times New Roman"/>
+          <w:sz w:val="20"/>
+          <w:szCs w:val="20"/>
+        </w:rPr>
         <w:t xml:space="preserve"> </w:t>
       </w:r>
       <w:r>
-        <w:t>для формирование топологической векторной модели растрового 2D-изображениях машиностроительных чертежей</w:t>
-      </w:r>
-      <w:r>
+        <w:rPr>
+          <w:rFonts w:ascii="Times New Roman" w:hAnsi="Times New Roman" w:cs="Times New Roman"/>
+          <w:sz w:val="20"/>
+          <w:szCs w:val="20"/>
+        </w:rPr>
+        <w:t>машиностроительных чертежей.</w:t>
+      </w:r>
+    </w:p>
+    <w:p>
+      <w:pPr>
+        <w:spacing w:after="0"/>
+        <w:jc w:val="both"/>
+        <w:rPr>
+          <w:rFonts w:ascii="Times New Roman" w:hAnsi="Times New Roman" w:cs="Times New Roman"/>
+          <w:sz w:val="20"/>
+          <w:szCs w:val="20"/>
+        </w:rPr>
+      </w:pPr>
+    </w:p>
+    <w:p>
+      <w:pPr>
+        <w:spacing w:after="0"/>
+        <w:jc w:val="both"/>
+        <w:rPr>
+          <w:rFonts w:ascii="Times New Roman" w:hAnsi="Times New Roman" w:cs="Times New Roman"/>
+          <w:b/>
+          <w:sz w:val="20"/>
+          <w:szCs w:val="20"/>
+        </w:rPr>
+      </w:pPr>
+      <w:r>
+        <w:rPr>
+          <w:rFonts w:ascii="Times New Roman" w:hAnsi="Times New Roman" w:cs="Times New Roman"/>
+          <w:b/>
+          <w:sz w:val="20"/>
+          <w:szCs w:val="20"/>
+        </w:rPr>
+        <w:t>С</w:t>
+      </w:r>
+      <w:r>
+        <w:rPr>
+          <w:rFonts w:ascii="Times New Roman" w:hAnsi="Times New Roman" w:cs="Times New Roman"/>
+          <w:b/>
+          <w:sz w:val="20"/>
+          <w:szCs w:val="20"/>
+        </w:rPr>
+        <w:t>лайд 4.</w:t>
+      </w:r>
+    </w:p>
+    <w:p>
+      <w:pPr>
+        <w:spacing w:after="0"/>
+        <w:jc w:val="both"/>
+        <w:rPr>
+          <w:rFonts w:ascii="Times New Roman" w:hAnsi="Times New Roman" w:cs="Times New Roman"/>
+          <w:sz w:val="20"/>
+          <w:szCs w:val="20"/>
+        </w:rPr>
+      </w:pPr>
+      <w:r>
+        <w:rPr>
+          <w:rFonts w:ascii="Times New Roman" w:hAnsi="Times New Roman" w:cs="Times New Roman"/>
+          <w:sz w:val="20"/>
+          <w:szCs w:val="20"/>
+        </w:rPr>
+        <w:t>Областью общей системы, рассматриваемой в работе</w:t>
+      </w:r>
+      <w:r>
+        <w:rPr>
+          <w:rFonts w:ascii="Times New Roman" w:hAnsi="Times New Roman" w:cs="Times New Roman"/>
+          <w:sz w:val="20"/>
+          <w:szCs w:val="20"/>
+        </w:rPr>
+        <w:t>,</w:t>
+      </w:r>
+      <w:r>
+        <w:rPr>
+          <w:rFonts w:ascii="Times New Roman" w:hAnsi="Times New Roman" w:cs="Times New Roman"/>
+          <w:sz w:val="20"/>
+          <w:szCs w:val="20"/>
+        </w:rPr>
+        <w:t xml:space="preserve"> является </w:t>
+      </w:r>
+      <w:r>
+        <w:rPr>
+          <w:rFonts w:ascii="Times New Roman" w:hAnsi="Times New Roman" w:cs="Times New Roman"/>
+          <w:bCs/>
+          <w:sz w:val="20"/>
+          <w:szCs w:val="20"/>
+        </w:rPr>
+        <w:t>векторизация ма</w:t>
+      </w:r>
+      <w:r>
+        <w:rPr>
+          <w:rFonts w:ascii="Times New Roman" w:hAnsi="Times New Roman" w:cs="Times New Roman"/>
+          <w:bCs/>
+          <w:sz w:val="20"/>
+          <w:szCs w:val="20"/>
+        </w:rPr>
+        <w:t>шиностроительных чертежей и получение их топологической модели.</w:t>
+      </w:r>
+    </w:p>
+    <w:p>
+      <w:pPr>
+        <w:spacing w:after="0"/>
+        <w:jc w:val="both"/>
+        <w:rPr>
+          <w:rFonts w:ascii="Times New Roman" w:hAnsi="Times New Roman" w:cs="Times New Roman"/>
+          <w:sz w:val="20"/>
+          <w:szCs w:val="20"/>
+        </w:rPr>
+      </w:pPr>
+    </w:p>
+    <w:p>
+      <w:pPr>
+        <w:spacing w:after="0"/>
+        <w:jc w:val="both"/>
+        <w:rPr>
+          <w:rFonts w:ascii="Times New Roman" w:hAnsi="Times New Roman" w:cs="Times New Roman"/>
+          <w:b/>
+          <w:sz w:val="20"/>
+          <w:szCs w:val="20"/>
+        </w:rPr>
+      </w:pPr>
+      <w:r>
+        <w:rPr>
+          <w:rFonts w:ascii="Times New Roman" w:hAnsi="Times New Roman" w:cs="Times New Roman"/>
+          <w:b/>
+          <w:sz w:val="20"/>
+          <w:szCs w:val="20"/>
+        </w:rPr>
+        <w:t>Слайд 5.</w:t>
+      </w:r>
+    </w:p>
+    <w:p>
+      <w:pPr>
+        <w:jc w:val="both"/>
+        <w:rPr>
+          <w:rFonts w:ascii="Times New Roman" w:hAnsi="Times New Roman" w:cs="Times New Roman"/>
+          <w:sz w:val="20"/>
+          <w:szCs w:val="20"/>
+        </w:rPr>
+      </w:pPr>
+      <w:r>
+        <w:rPr>
+          <w:rFonts w:ascii="Times New Roman" w:hAnsi="Times New Roman" w:cs="Times New Roman"/>
+          <w:sz w:val="20"/>
+          <w:szCs w:val="20"/>
+        </w:rPr>
+        <w:t>Итак, задан</w:t>
+      </w:r>
+      <w:r>
+        <w:rPr>
+          <w:rFonts w:ascii="Times New Roman" w:eastAsiaTheme="minorEastAsia" w:hAnsi="Times New Roman" w:cs="Times New Roman"/>
+          <w:color w:val="000000" w:themeColor="text1"/>
+          <w:sz w:val="20"/>
+          <w:szCs w:val="20"/>
+        </w:rPr>
+        <w:t xml:space="preserve"> </w:t>
+      </w:r>
+      <w:r>
+        <w:rPr>
+          <w:rFonts w:ascii="Times New Roman" w:hAnsi="Times New Roman" w:cs="Times New Roman"/>
+          <w:sz w:val="20"/>
+          <w:szCs w:val="20"/>
+        </w:rPr>
+        <w:t xml:space="preserve">растровый машиностроительный чертёж, сканированный с бумажной копии формата </w:t>
+      </w:r>
+      <w:r>
+        <w:rPr>
+          <w:rFonts w:ascii="Times New Roman" w:hAnsi="Times New Roman" w:cs="Times New Roman"/>
+          <w:sz w:val="20"/>
+          <w:szCs w:val="20"/>
+          <w:lang w:val="en-US"/>
+        </w:rPr>
+        <w:t>A</w:t>
+      </w:r>
+      <w:r>
+        <w:rPr>
+          <w:rFonts w:ascii="Times New Roman" w:hAnsi="Times New Roman" w:cs="Times New Roman"/>
+          <w:sz w:val="20"/>
+          <w:szCs w:val="20"/>
+        </w:rPr>
+        <w:t>4 со значением DPI равным 300, представляющий собой 2</w:t>
+      </w:r>
+      <w:r>
+        <w:rPr>
+          <w:rFonts w:ascii="Times New Roman" w:hAnsi="Times New Roman" w:cs="Times New Roman"/>
+          <w:sz w:val="20"/>
+          <w:szCs w:val="20"/>
+          <w:lang w:val="en-US"/>
+        </w:rPr>
+        <w:t>D</w:t>
+      </w:r>
+      <w:r>
+        <w:rPr>
+          <w:rFonts w:ascii="Times New Roman" w:hAnsi="Times New Roman" w:cs="Times New Roman"/>
+          <w:sz w:val="20"/>
+          <w:szCs w:val="20"/>
+        </w:rPr>
+        <w:t xml:space="preserve"> проекции 3</w:t>
+      </w:r>
+      <w:r>
+        <w:rPr>
+          <w:rFonts w:ascii="Times New Roman" w:hAnsi="Times New Roman" w:cs="Times New Roman"/>
+          <w:sz w:val="20"/>
+          <w:szCs w:val="20"/>
+          <w:lang w:val="en-US"/>
+        </w:rPr>
+        <w:t>D</w:t>
+      </w:r>
+      <w:r>
+        <w:rPr>
+          <w:rFonts w:ascii="Times New Roman" w:hAnsi="Times New Roman" w:cs="Times New Roman"/>
+          <w:sz w:val="20"/>
+          <w:szCs w:val="20"/>
+        </w:rPr>
+        <w:t xml:space="preserve"> </w:t>
+      </w:r>
+      <w:r>
+        <w:rPr>
+          <w:rFonts w:ascii="Times New Roman" w:hAnsi="Times New Roman" w:cs="Times New Roman"/>
+          <w:sz w:val="20"/>
+          <w:szCs w:val="20"/>
+        </w:rPr>
+        <w:t>модели машиностроительной детали, геометрическими размерами не более 5000</w:t>
+      </w:r>
+      <w:r>
+        <w:rPr>
+          <w:rFonts w:ascii="Times New Roman" w:hAnsi="Times New Roman" w:cs="Times New Roman"/>
+          <w:sz w:val="20"/>
+          <w:szCs w:val="20"/>
+          <w:lang w:val="en-US"/>
+        </w:rPr>
+        <w:t>x</w:t>
+      </w:r>
+      <w:r>
+        <w:rPr>
+          <w:rFonts w:ascii="Times New Roman" w:hAnsi="Times New Roman" w:cs="Times New Roman"/>
+          <w:sz w:val="20"/>
+          <w:szCs w:val="20"/>
+        </w:rPr>
+        <w:t>5000 пикселей, глубиной цвета 8, 16 или 32 бита, представленный одном из стандартных распространённых форматов (</w:t>
+      </w:r>
+      <w:r>
+        <w:rPr>
+          <w:rFonts w:ascii="Times New Roman" w:hAnsi="Times New Roman" w:cs="Times New Roman"/>
+          <w:sz w:val="20"/>
+          <w:szCs w:val="20"/>
+          <w:lang w:val="en-US"/>
+        </w:rPr>
+        <w:t>bmp</w:t>
+      </w:r>
+      <w:r>
+        <w:rPr>
+          <w:rFonts w:ascii="Times New Roman" w:hAnsi="Times New Roman" w:cs="Times New Roman"/>
+          <w:sz w:val="20"/>
+          <w:szCs w:val="20"/>
+        </w:rPr>
+        <w:t xml:space="preserve">, </w:t>
+      </w:r>
+      <w:r>
+        <w:rPr>
+          <w:rFonts w:ascii="Times New Roman" w:hAnsi="Times New Roman" w:cs="Times New Roman"/>
+          <w:sz w:val="20"/>
+          <w:szCs w:val="20"/>
+          <w:lang w:val="en-US"/>
+        </w:rPr>
+        <w:t>jpg</w:t>
+      </w:r>
+      <w:r>
+        <w:rPr>
+          <w:rFonts w:ascii="Times New Roman" w:hAnsi="Times New Roman" w:cs="Times New Roman"/>
+          <w:sz w:val="20"/>
+          <w:szCs w:val="20"/>
+        </w:rPr>
+        <w:t xml:space="preserve">, </w:t>
+      </w:r>
+      <w:proofErr w:type="spellStart"/>
+      <w:r>
+        <w:rPr>
+          <w:rFonts w:ascii="Times New Roman" w:hAnsi="Times New Roman" w:cs="Times New Roman"/>
+          <w:sz w:val="20"/>
+          <w:szCs w:val="20"/>
+        </w:rPr>
+        <w:t>png</w:t>
+      </w:r>
+      <w:proofErr w:type="spellEnd"/>
+      <w:r>
+        <w:rPr>
+          <w:rFonts w:ascii="Times New Roman" w:hAnsi="Times New Roman" w:cs="Times New Roman"/>
+          <w:sz w:val="20"/>
+          <w:szCs w:val="20"/>
+        </w:rPr>
+        <w:t xml:space="preserve"> или </w:t>
+      </w:r>
+      <w:proofErr w:type="spellStart"/>
+      <w:r>
+        <w:rPr>
+          <w:rFonts w:ascii="Times New Roman" w:hAnsi="Times New Roman" w:cs="Times New Roman"/>
+          <w:sz w:val="20"/>
+          <w:szCs w:val="20"/>
+        </w:rPr>
+        <w:t>tiff</w:t>
+      </w:r>
+      <w:proofErr w:type="spellEnd"/>
+      <w:r>
+        <w:rPr>
+          <w:rFonts w:ascii="Times New Roman" w:hAnsi="Times New Roman" w:cs="Times New Roman"/>
+          <w:sz w:val="20"/>
+          <w:szCs w:val="20"/>
+        </w:rPr>
+        <w:t>).</w:t>
+      </w:r>
+    </w:p>
+    <w:p>
+      <w:pPr>
+        <w:spacing w:after="0"/>
+        <w:jc w:val="both"/>
+        <w:rPr>
+          <w:rFonts w:ascii="Times New Roman" w:hAnsi="Times New Roman" w:cs="Times New Roman"/>
+          <w:sz w:val="20"/>
+          <w:szCs w:val="20"/>
+        </w:rPr>
+      </w:pPr>
+      <w:r>
+        <w:rPr>
+          <w:rFonts w:ascii="Times New Roman" w:hAnsi="Times New Roman" w:cs="Times New Roman"/>
+          <w:sz w:val="20"/>
+          <w:szCs w:val="20"/>
+        </w:rPr>
+        <w:t>Необходимо разра</w:t>
+      </w:r>
+      <w:r>
+        <w:rPr>
+          <w:rFonts w:ascii="Times New Roman" w:hAnsi="Times New Roman" w:cs="Times New Roman"/>
+          <w:sz w:val="20"/>
+          <w:szCs w:val="20"/>
+        </w:rPr>
+        <w:t>ботать информационное, алгоритмическое и программное обеспечение автоматической подсистемы формирования топологической векторной модели 2D-черт</w:t>
+      </w:r>
+      <w:r>
+        <w:rPr>
+          <w:rFonts w:ascii="Times New Roman" w:hAnsi="Times New Roman" w:cs="Times New Roman"/>
+          <w:sz w:val="20"/>
+          <w:szCs w:val="20"/>
+        </w:rPr>
+        <w:t xml:space="preserve">ежей на растровом изображении в </w:t>
+      </w:r>
+      <w:r>
+        <w:rPr>
+          <w:rFonts w:ascii="Times New Roman" w:hAnsi="Times New Roman" w:cs="Times New Roman"/>
+          <w:sz w:val="20"/>
+          <w:szCs w:val="20"/>
+        </w:rPr>
+        <w:t xml:space="preserve">форматах </w:t>
+      </w:r>
+      <w:r>
+        <w:rPr>
+          <w:rFonts w:ascii="Times New Roman" w:hAnsi="Times New Roman" w:cs="Times New Roman"/>
+          <w:sz w:val="20"/>
+          <w:szCs w:val="20"/>
+          <w:lang w:val="en-US"/>
+        </w:rPr>
+        <w:t>b</w:t>
+      </w:r>
+      <w:r>
+        <w:rPr>
+          <w:rFonts w:ascii="Times New Roman" w:hAnsi="Times New Roman" w:cs="Times New Roman"/>
+          <w:sz w:val="20"/>
+          <w:szCs w:val="20"/>
+          <w:lang w:val="en-US"/>
+        </w:rPr>
+        <w:t>mp</w:t>
+      </w:r>
+      <w:r>
+        <w:rPr>
+          <w:rFonts w:ascii="Times New Roman" w:hAnsi="Times New Roman" w:cs="Times New Roman"/>
+          <w:sz w:val="20"/>
+          <w:szCs w:val="20"/>
+        </w:rPr>
+        <w:t xml:space="preserve">, </w:t>
+      </w:r>
+      <w:r>
+        <w:rPr>
+          <w:rFonts w:ascii="Times New Roman" w:hAnsi="Times New Roman" w:cs="Times New Roman"/>
+          <w:sz w:val="20"/>
+          <w:szCs w:val="20"/>
+          <w:lang w:val="en-US"/>
+        </w:rPr>
+        <w:t>jpg</w:t>
+      </w:r>
+      <w:r>
+        <w:rPr>
+          <w:rFonts w:ascii="Times New Roman" w:hAnsi="Times New Roman" w:cs="Times New Roman"/>
+          <w:sz w:val="20"/>
+          <w:szCs w:val="20"/>
+        </w:rPr>
+        <w:t xml:space="preserve">, </w:t>
+      </w:r>
+      <w:proofErr w:type="spellStart"/>
+      <w:r>
+        <w:rPr>
+          <w:rFonts w:ascii="Times New Roman" w:hAnsi="Times New Roman" w:cs="Times New Roman"/>
+          <w:sz w:val="20"/>
+          <w:szCs w:val="20"/>
+        </w:rPr>
+        <w:t>png</w:t>
+      </w:r>
+      <w:proofErr w:type="spellEnd"/>
+      <w:r>
+        <w:rPr>
+          <w:rFonts w:ascii="Times New Roman" w:hAnsi="Times New Roman" w:cs="Times New Roman"/>
+          <w:sz w:val="20"/>
+          <w:szCs w:val="20"/>
+        </w:rPr>
+        <w:t xml:space="preserve"> или </w:t>
+      </w:r>
+      <w:proofErr w:type="spellStart"/>
+      <w:r>
+        <w:rPr>
+          <w:rFonts w:ascii="Times New Roman" w:hAnsi="Times New Roman" w:cs="Times New Roman"/>
+          <w:sz w:val="20"/>
+          <w:szCs w:val="20"/>
+        </w:rPr>
+        <w:t>tiff</w:t>
+      </w:r>
+      <w:proofErr w:type="spellEnd"/>
+      <w:r>
+        <w:rPr>
+          <w:rFonts w:ascii="Times New Roman" w:hAnsi="Times New Roman" w:cs="Times New Roman"/>
+          <w:sz w:val="20"/>
+          <w:szCs w:val="20"/>
+        </w:rPr>
         <w:t>.</w:t>
       </w:r>
     </w:p>
-    <w:p/>
-    <w:p>
-      <w:r>
-        <w:t>Слайд 3</w:t>
-      </w:r>
-    </w:p>
-    <w:p>
-      <w:r>
-        <w:t>Постановка задачи.</w:t>
-      </w:r>
-    </w:p>
-    <w:p>
-      <w:r>
-        <w:t>Задано скан</w:t>
-      </w:r>
-      <w:r>
-        <w:t>ированное с листа формата A4 с количеством точек на дюйм</w:t>
-      </w:r>
-      <w:r>
-        <w:t xml:space="preserve"> равным 300 и разрешением не более 5000х5000 пикселей растровое изображение в одном из форматов </w:t>
-      </w:r>
-      <w:r>
-        <w:rPr>
+    <w:p>
+      <w:pPr>
+        <w:spacing w:after="0"/>
+        <w:jc w:val="both"/>
+        <w:rPr>
+          <w:rFonts w:ascii="Times New Roman" w:hAnsi="Times New Roman" w:cs="Times New Roman"/>
+          <w:sz w:val="20"/>
+          <w:szCs w:val="20"/>
+        </w:rPr>
+      </w:pPr>
+    </w:p>
+    <w:p>
+      <w:pPr>
+        <w:spacing w:after="0"/>
+        <w:jc w:val="both"/>
+        <w:rPr>
+          <w:rFonts w:ascii="Times New Roman" w:hAnsi="Times New Roman" w:cs="Times New Roman"/>
+          <w:b/>
+          <w:sz w:val="20"/>
+          <w:szCs w:val="20"/>
+        </w:rPr>
+      </w:pPr>
+      <w:r>
+        <w:rPr>
+          <w:rFonts w:ascii="Times New Roman" w:hAnsi="Times New Roman" w:cs="Times New Roman"/>
+          <w:b/>
+          <w:sz w:val="20"/>
+          <w:szCs w:val="20"/>
+        </w:rPr>
+        <w:t>Слайд 6.</w:t>
+      </w:r>
+    </w:p>
+    <w:p>
+      <w:pPr>
+        <w:spacing w:after="0"/>
+        <w:jc w:val="both"/>
+        <w:rPr>
+          <w:rFonts w:ascii="Times New Roman" w:hAnsi="Times New Roman" w:cs="Times New Roman"/>
+          <w:sz w:val="20"/>
+          <w:szCs w:val="20"/>
+        </w:rPr>
+      </w:pPr>
+      <w:r>
+        <w:rPr>
+          <w:rFonts w:ascii="Times New Roman" w:hAnsi="Times New Roman" w:cs="Times New Roman"/>
+          <w:sz w:val="20"/>
+          <w:szCs w:val="20"/>
+        </w:rPr>
+        <w:t>Преобразование растровых данных в векторные состоит из шагов, представленных на слайде.</w:t>
+      </w:r>
+    </w:p>
+    <w:p>
+      <w:pPr>
+        <w:spacing w:after="0"/>
+        <w:jc w:val="both"/>
+        <w:rPr>
+          <w:rFonts w:ascii="Times New Roman" w:hAnsi="Times New Roman" w:cs="Times New Roman"/>
+          <w:sz w:val="20"/>
+          <w:szCs w:val="20"/>
+        </w:rPr>
+      </w:pPr>
+    </w:p>
+    <w:p>
+      <w:pPr>
+        <w:spacing w:after="0"/>
+        <w:jc w:val="both"/>
+        <w:rPr>
+          <w:rFonts w:ascii="Times New Roman" w:hAnsi="Times New Roman" w:cs="Times New Roman"/>
+          <w:b/>
+          <w:sz w:val="20"/>
+          <w:szCs w:val="20"/>
+        </w:rPr>
+      </w:pPr>
+      <w:r>
+        <w:rPr>
+          <w:rFonts w:ascii="Times New Roman" w:hAnsi="Times New Roman" w:cs="Times New Roman"/>
+          <w:b/>
+          <w:sz w:val="20"/>
+          <w:szCs w:val="20"/>
+        </w:rPr>
+        <w:t>Слайд 7.</w:t>
+      </w:r>
+    </w:p>
+    <w:p>
+      <w:pPr>
+        <w:spacing w:after="0"/>
+        <w:jc w:val="both"/>
+        <w:rPr>
+          <w:rFonts w:ascii="Times New Roman" w:hAnsi="Times New Roman" w:cs="Times New Roman"/>
+          <w:sz w:val="20"/>
+          <w:szCs w:val="20"/>
+        </w:rPr>
+      </w:pPr>
+      <w:r>
+        <w:rPr>
+          <w:rFonts w:ascii="Times New Roman" w:hAnsi="Times New Roman" w:cs="Times New Roman"/>
+          <w:sz w:val="20"/>
+          <w:szCs w:val="20"/>
+        </w:rPr>
+        <w:t xml:space="preserve">Преобразование изображения в оттенки серного проводилось присвоением яркостной компоненты цветового пространства </w:t>
+      </w:r>
+      <w:r>
+        <w:rPr>
+          <w:rFonts w:ascii="Times New Roman" w:hAnsi="Times New Roman" w:cs="Times New Roman"/>
+          <w:sz w:val="20"/>
+          <w:szCs w:val="20"/>
           <w:lang w:val="en-US"/>
         </w:rPr>
-        <w:t>bmp</w:t>
-      </w:r>
-      <w:r>
-        <w:t xml:space="preserve">, </w:t>
-      </w:r>
-      <w:r>
-        <w:rPr>
+        <w:t>YIQ</w:t>
+      </w:r>
+      <w:r>
+        <w:rPr>
+          <w:rFonts w:ascii="Times New Roman" w:hAnsi="Times New Roman" w:cs="Times New Roman"/>
+          <w:sz w:val="20"/>
+          <w:szCs w:val="20"/>
+        </w:rPr>
+        <w:t>.</w:t>
+      </w:r>
+    </w:p>
+    <w:p>
+      <w:pPr>
+        <w:spacing w:after="0"/>
+        <w:jc w:val="both"/>
+        <w:rPr>
+          <w:rFonts w:ascii="Times New Roman" w:hAnsi="Times New Roman" w:cs="Times New Roman"/>
+          <w:sz w:val="20"/>
+          <w:szCs w:val="20"/>
+        </w:rPr>
+      </w:pPr>
+    </w:p>
+    <w:p>
+      <w:pPr>
+        <w:spacing w:after="0"/>
+        <w:jc w:val="both"/>
+        <w:rPr>
+          <w:rFonts w:ascii="Times New Roman" w:hAnsi="Times New Roman" w:cs="Times New Roman"/>
+          <w:b/>
+          <w:sz w:val="20"/>
+          <w:szCs w:val="20"/>
+        </w:rPr>
+      </w:pPr>
+      <w:r>
+        <w:rPr>
+          <w:rFonts w:ascii="Times New Roman" w:hAnsi="Times New Roman" w:cs="Times New Roman"/>
+          <w:b/>
+          <w:sz w:val="20"/>
+          <w:szCs w:val="20"/>
+        </w:rPr>
+        <w:t>Слайд 8.</w:t>
+      </w:r>
+    </w:p>
+    <w:p>
+      <w:pPr>
+        <w:spacing w:after="0"/>
+        <w:jc w:val="both"/>
+        <w:rPr>
+          <w:rFonts w:ascii="Times New Roman" w:hAnsi="Times New Roman" w:cs="Times New Roman"/>
+          <w:sz w:val="20"/>
+          <w:szCs w:val="20"/>
+        </w:rPr>
+      </w:pPr>
+      <w:r>
+        <w:rPr>
+          <w:rFonts w:ascii="Times New Roman" w:hAnsi="Times New Roman" w:cs="Times New Roman"/>
+          <w:sz w:val="20"/>
+          <w:szCs w:val="20"/>
+        </w:rPr>
+        <w:t xml:space="preserve">Бинаризация изображения обычно проводится по какому-либо пороговому значению. И для автоматического его получения был реализован метод </w:t>
+      </w:r>
+      <w:proofErr w:type="spellStart"/>
+      <w:r>
+        <w:rPr>
+          <w:rFonts w:ascii="Times New Roman" w:hAnsi="Times New Roman" w:cs="Times New Roman"/>
+          <w:sz w:val="20"/>
+          <w:szCs w:val="20"/>
+        </w:rPr>
+        <w:t>Оцу</w:t>
+      </w:r>
+      <w:proofErr w:type="spellEnd"/>
+      <w:r>
+        <w:rPr>
+          <w:rFonts w:ascii="Times New Roman" w:hAnsi="Times New Roman" w:cs="Times New Roman"/>
+          <w:sz w:val="20"/>
+          <w:szCs w:val="20"/>
+        </w:rPr>
+        <w:t>, в основе которого лежит анализ гистограммы изображения.</w:t>
+      </w:r>
+    </w:p>
+    <w:p>
+      <w:pPr>
+        <w:spacing w:after="0"/>
+        <w:jc w:val="both"/>
+        <w:rPr>
+          <w:rFonts w:ascii="Times New Roman" w:hAnsi="Times New Roman" w:cs="Times New Roman"/>
+          <w:sz w:val="20"/>
+          <w:szCs w:val="20"/>
+        </w:rPr>
+      </w:pPr>
+    </w:p>
+    <w:p>
+      <w:pPr>
+        <w:spacing w:after="0"/>
+        <w:jc w:val="both"/>
+        <w:rPr>
+          <w:rFonts w:ascii="Times New Roman" w:hAnsi="Times New Roman" w:cs="Times New Roman"/>
+          <w:b/>
+          <w:sz w:val="20"/>
+          <w:szCs w:val="20"/>
+        </w:rPr>
+      </w:pPr>
+      <w:r>
+        <w:rPr>
+          <w:rFonts w:ascii="Times New Roman" w:hAnsi="Times New Roman" w:cs="Times New Roman"/>
+          <w:b/>
+          <w:sz w:val="20"/>
+          <w:szCs w:val="20"/>
+        </w:rPr>
+        <w:t>Слайд 9.</w:t>
+      </w:r>
+    </w:p>
+    <w:p>
+      <w:pPr>
+        <w:spacing w:after="0"/>
+        <w:jc w:val="both"/>
+        <w:rPr>
+          <w:rFonts w:ascii="Times New Roman" w:hAnsi="Times New Roman" w:cs="Times New Roman"/>
+          <w:sz w:val="20"/>
+          <w:szCs w:val="20"/>
+        </w:rPr>
+      </w:pPr>
+      <w:r>
+        <w:rPr>
+          <w:rFonts w:ascii="Times New Roman" w:hAnsi="Times New Roman" w:cs="Times New Roman"/>
+          <w:sz w:val="20"/>
+          <w:szCs w:val="20"/>
+        </w:rPr>
+        <w:t xml:space="preserve">Далее необходимо </w:t>
+      </w:r>
+      <w:proofErr w:type="spellStart"/>
+      <w:r>
+        <w:rPr>
+          <w:rFonts w:ascii="Times New Roman" w:hAnsi="Times New Roman" w:cs="Times New Roman"/>
+          <w:sz w:val="20"/>
+          <w:szCs w:val="20"/>
+        </w:rPr>
+        <w:t>скелетизировать</w:t>
+      </w:r>
+      <w:proofErr w:type="spellEnd"/>
+      <w:r>
+        <w:rPr>
+          <w:rFonts w:ascii="Times New Roman" w:hAnsi="Times New Roman" w:cs="Times New Roman"/>
+          <w:sz w:val="20"/>
+          <w:szCs w:val="20"/>
+        </w:rPr>
+        <w:t xml:space="preserve"> изображение, т.е. уменьшить толщину всех линий объекта таким образом, чтобы их ширина была не более одного пикселя.</w:t>
+      </w:r>
+    </w:p>
+    <w:p>
+      <w:pPr>
+        <w:spacing w:after="0"/>
+        <w:jc w:val="both"/>
+        <w:rPr>
+          <w:rFonts w:ascii="Times New Roman" w:hAnsi="Times New Roman" w:cs="Times New Roman"/>
+          <w:sz w:val="20"/>
+          <w:szCs w:val="20"/>
+        </w:rPr>
+      </w:pPr>
+    </w:p>
+    <w:p>
+      <w:pPr>
+        <w:spacing w:after="0"/>
+        <w:jc w:val="both"/>
+        <w:rPr>
+          <w:rFonts w:ascii="Times New Roman" w:hAnsi="Times New Roman" w:cs="Times New Roman"/>
+          <w:b/>
+          <w:sz w:val="20"/>
+          <w:szCs w:val="20"/>
+        </w:rPr>
+      </w:pPr>
+      <w:r>
+        <w:rPr>
+          <w:rFonts w:ascii="Times New Roman" w:hAnsi="Times New Roman" w:cs="Times New Roman"/>
+          <w:b/>
+          <w:sz w:val="20"/>
+          <w:szCs w:val="20"/>
+        </w:rPr>
+        <w:t>Слайд 10.</w:t>
+      </w:r>
+    </w:p>
+    <w:p>
+      <w:pPr>
+        <w:spacing w:after="0"/>
+        <w:jc w:val="both"/>
+        <w:rPr>
+          <w:rFonts w:ascii="Times New Roman" w:hAnsi="Times New Roman" w:cs="Times New Roman"/>
+          <w:sz w:val="20"/>
+          <w:szCs w:val="20"/>
+        </w:rPr>
+      </w:pPr>
+      <w:r>
+        <w:rPr>
+          <w:rFonts w:ascii="Times New Roman" w:hAnsi="Times New Roman" w:cs="Times New Roman"/>
+          <w:sz w:val="20"/>
+          <w:szCs w:val="20"/>
+        </w:rPr>
+        <w:t>Реализовано два метода. Первый из них - алгоритм Зонга-Суня. Итеративный метод. Суть его заключается в наложении матрицы на каждый пиксель и вычисления систем уравнений. Если обе системы верны, то пиксель удаляется.</w:t>
+      </w:r>
+    </w:p>
+    <w:p>
+      <w:pPr>
+        <w:spacing w:after="0"/>
+        <w:jc w:val="both"/>
+        <w:rPr>
+          <w:rFonts w:ascii="Times New Roman" w:hAnsi="Times New Roman" w:cs="Times New Roman"/>
+          <w:sz w:val="20"/>
+          <w:szCs w:val="20"/>
+        </w:rPr>
+      </w:pPr>
+    </w:p>
+    <w:p>
+      <w:pPr>
+        <w:spacing w:after="0"/>
+        <w:jc w:val="both"/>
+        <w:rPr>
+          <w:rFonts w:ascii="Times New Roman" w:hAnsi="Times New Roman" w:cs="Times New Roman"/>
+          <w:b/>
+          <w:sz w:val="20"/>
+          <w:szCs w:val="20"/>
+        </w:rPr>
+      </w:pPr>
+      <w:r>
+        <w:rPr>
+          <w:rFonts w:ascii="Times New Roman" w:hAnsi="Times New Roman" w:cs="Times New Roman"/>
+          <w:b/>
+          <w:sz w:val="20"/>
+          <w:szCs w:val="20"/>
+        </w:rPr>
+        <w:t>Слайд 11.</w:t>
+      </w:r>
+    </w:p>
+    <w:p>
+      <w:pPr>
+        <w:spacing w:after="0"/>
+        <w:jc w:val="both"/>
+        <w:rPr>
+          <w:rFonts w:ascii="Times New Roman" w:hAnsi="Times New Roman" w:cs="Times New Roman"/>
+          <w:sz w:val="20"/>
+          <w:szCs w:val="20"/>
+        </w:rPr>
+      </w:pPr>
+      <w:r>
+        <w:rPr>
+          <w:rFonts w:ascii="Times New Roman" w:hAnsi="Times New Roman" w:cs="Times New Roman"/>
+          <w:sz w:val="20"/>
+          <w:szCs w:val="20"/>
+        </w:rPr>
+        <w:t xml:space="preserve">Второй метод </w:t>
+      </w:r>
+      <w:proofErr w:type="spellStart"/>
+      <w:r>
+        <w:rPr>
+          <w:rFonts w:ascii="Times New Roman" w:hAnsi="Times New Roman" w:cs="Times New Roman"/>
+          <w:sz w:val="20"/>
+          <w:szCs w:val="20"/>
+        </w:rPr>
+        <w:t>скелетизации</w:t>
+      </w:r>
+      <w:proofErr w:type="spellEnd"/>
+      <w:r>
+        <w:rPr>
+          <w:rFonts w:ascii="Times New Roman" w:hAnsi="Times New Roman" w:cs="Times New Roman"/>
+          <w:sz w:val="20"/>
+          <w:szCs w:val="20"/>
+        </w:rPr>
+        <w:t xml:space="preserve"> - алгоритм </w:t>
+      </w:r>
+      <w:proofErr w:type="spellStart"/>
+      <w:r>
+        <w:rPr>
+          <w:rFonts w:ascii="Times New Roman" w:hAnsi="Times New Roman" w:cs="Times New Roman"/>
+          <w:sz w:val="20"/>
+          <w:szCs w:val="20"/>
+        </w:rPr>
+        <w:t>Гуо-Хелла</w:t>
+      </w:r>
+      <w:proofErr w:type="spellEnd"/>
+      <w:r>
+        <w:rPr>
+          <w:rFonts w:ascii="Times New Roman" w:hAnsi="Times New Roman" w:cs="Times New Roman"/>
+          <w:sz w:val="20"/>
+          <w:szCs w:val="20"/>
+        </w:rPr>
+        <w:t>. Суть алгоритма та же, что и в предыдущем случае. Отличие составляют системы, проверяемые на каждой итерации.</w:t>
+      </w:r>
+    </w:p>
+    <w:p>
+      <w:pPr>
+        <w:spacing w:after="0"/>
+        <w:jc w:val="both"/>
+        <w:rPr>
+          <w:rFonts w:ascii="Times New Roman" w:hAnsi="Times New Roman" w:cs="Times New Roman"/>
+          <w:sz w:val="20"/>
+          <w:szCs w:val="20"/>
+        </w:rPr>
+      </w:pPr>
+    </w:p>
+    <w:p>
+      <w:pPr>
+        <w:spacing w:after="0"/>
+        <w:jc w:val="both"/>
+        <w:rPr>
+          <w:rFonts w:ascii="Times New Roman" w:hAnsi="Times New Roman" w:cs="Times New Roman"/>
+          <w:b/>
+          <w:sz w:val="20"/>
+          <w:szCs w:val="20"/>
+        </w:rPr>
+      </w:pPr>
+      <w:r>
+        <w:rPr>
+          <w:rFonts w:ascii="Times New Roman" w:hAnsi="Times New Roman" w:cs="Times New Roman"/>
+          <w:b/>
+          <w:sz w:val="20"/>
+          <w:szCs w:val="20"/>
+        </w:rPr>
+        <w:t>Слайд 12.</w:t>
+      </w:r>
+    </w:p>
+    <w:p>
+      <w:pPr>
+        <w:spacing w:after="0"/>
+        <w:jc w:val="both"/>
+        <w:rPr>
+          <w:rFonts w:ascii="Times New Roman" w:hAnsi="Times New Roman" w:cs="Times New Roman"/>
+          <w:sz w:val="20"/>
+          <w:szCs w:val="20"/>
+        </w:rPr>
+      </w:pPr>
+      <w:r>
+        <w:rPr>
+          <w:rFonts w:ascii="Times New Roman" w:hAnsi="Times New Roman" w:cs="Times New Roman"/>
+          <w:sz w:val="20"/>
+          <w:szCs w:val="20"/>
+        </w:rPr>
+        <w:t>Как можно видеть, результаты работы алгоритмов отличаются. А</w:t>
+      </w:r>
+      <w:r>
+        <w:rPr>
+          <w:rFonts w:ascii="Times New Roman" w:hAnsi="Times New Roman" w:cs="Times New Roman"/>
+          <w:sz w:val="20"/>
+          <w:szCs w:val="20"/>
+        </w:rPr>
+        <w:t>лгоритм Зонга-Суня</w:t>
+      </w:r>
+      <w:r>
+        <w:rPr>
+          <w:rFonts w:ascii="Times New Roman" w:hAnsi="Times New Roman" w:cs="Times New Roman"/>
+          <w:sz w:val="20"/>
+          <w:szCs w:val="20"/>
+        </w:rPr>
+        <w:t xml:space="preserve"> имеет недостаток, проявляющийся в виде наличия ступенчатости, что усложняет алгоритм векторизации.</w:t>
+      </w:r>
+    </w:p>
+    <w:p>
+      <w:pPr>
+        <w:spacing w:after="0"/>
+        <w:jc w:val="both"/>
+        <w:rPr>
+          <w:rFonts w:ascii="Times New Roman" w:hAnsi="Times New Roman" w:cs="Times New Roman"/>
+          <w:sz w:val="20"/>
+          <w:szCs w:val="20"/>
+        </w:rPr>
+      </w:pPr>
+    </w:p>
+    <w:p>
+      <w:pPr>
+        <w:spacing w:after="0"/>
+        <w:jc w:val="both"/>
+        <w:rPr>
+          <w:rFonts w:ascii="Times New Roman" w:hAnsi="Times New Roman" w:cs="Times New Roman"/>
+          <w:b/>
+          <w:sz w:val="20"/>
+          <w:szCs w:val="20"/>
+        </w:rPr>
+      </w:pPr>
+    </w:p>
+    <w:p>
+      <w:pPr>
+        <w:spacing w:after="0"/>
+        <w:jc w:val="both"/>
+        <w:rPr>
+          <w:rFonts w:ascii="Times New Roman" w:hAnsi="Times New Roman" w:cs="Times New Roman"/>
+          <w:b/>
+          <w:sz w:val="20"/>
+          <w:szCs w:val="20"/>
+        </w:rPr>
+      </w:pPr>
+    </w:p>
+    <w:p>
+      <w:pPr>
+        <w:spacing w:after="0"/>
+        <w:jc w:val="both"/>
+        <w:rPr>
+          <w:rFonts w:ascii="Times New Roman" w:hAnsi="Times New Roman" w:cs="Times New Roman"/>
+          <w:b/>
+          <w:sz w:val="20"/>
+          <w:szCs w:val="20"/>
+        </w:rPr>
+      </w:pPr>
+      <w:r>
+        <w:rPr>
+          <w:rFonts w:ascii="Times New Roman" w:hAnsi="Times New Roman" w:cs="Times New Roman"/>
+          <w:b/>
+          <w:sz w:val="20"/>
+          <w:szCs w:val="20"/>
+        </w:rPr>
+        <w:lastRenderedPageBreak/>
+        <w:t>Слайд 13.</w:t>
+      </w:r>
+    </w:p>
+    <w:p>
+      <w:pPr>
+        <w:spacing w:after="0"/>
+        <w:jc w:val="both"/>
+        <w:rPr>
+          <w:rFonts w:ascii="Times New Roman" w:hAnsi="Times New Roman" w:cs="Times New Roman"/>
+          <w:sz w:val="20"/>
+          <w:szCs w:val="20"/>
+        </w:rPr>
+      </w:pPr>
+      <w:r>
+        <w:rPr>
+          <w:rFonts w:ascii="Times New Roman" w:hAnsi="Times New Roman" w:cs="Times New Roman"/>
+          <w:sz w:val="20"/>
+          <w:szCs w:val="20"/>
+        </w:rPr>
+        <w:t xml:space="preserve">Был разработан алгоритм векторизации, заключающийся в итеративном проходе по изображению и поиске пикселей объекта, анализе их окрестности размером 3х3 пикселя и принятии решения о дальнейших действиях - начале извлечения нового объекта, сохранения извлечённого объекта, </w:t>
+      </w:r>
+      <w:r>
+        <w:rPr>
+          <w:rFonts w:ascii="Times New Roman" w:hAnsi="Times New Roman" w:cs="Times New Roman"/>
+          <w:color w:val="FF0000"/>
+          <w:sz w:val="20"/>
+          <w:szCs w:val="20"/>
+        </w:rPr>
+        <w:t xml:space="preserve">переходов </w:t>
+      </w:r>
+      <w:r>
+        <w:rPr>
+          <w:rFonts w:ascii="Times New Roman" w:hAnsi="Times New Roman" w:cs="Times New Roman"/>
+          <w:sz w:val="20"/>
+          <w:szCs w:val="20"/>
+        </w:rPr>
+        <w:t xml:space="preserve">в следующие точки, а также сохранении топологических точек объектов. Недостатком данного метода является сильная зависимость от результатов </w:t>
+      </w:r>
+      <w:proofErr w:type="spellStart"/>
+      <w:r>
+        <w:rPr>
+          <w:rFonts w:ascii="Times New Roman" w:hAnsi="Times New Roman" w:cs="Times New Roman"/>
+          <w:sz w:val="20"/>
+          <w:szCs w:val="20"/>
+        </w:rPr>
+        <w:t>скелетизации</w:t>
+      </w:r>
+      <w:proofErr w:type="spellEnd"/>
+      <w:r>
+        <w:rPr>
+          <w:rFonts w:ascii="Times New Roman" w:hAnsi="Times New Roman" w:cs="Times New Roman"/>
+          <w:sz w:val="20"/>
+          <w:szCs w:val="20"/>
+        </w:rPr>
+        <w:t>, которая может вносить искажения.</w:t>
+      </w:r>
+    </w:p>
+    <w:p>
+      <w:pPr>
+        <w:spacing w:after="0"/>
+        <w:jc w:val="both"/>
+        <w:rPr>
+          <w:rFonts w:ascii="Times New Roman" w:hAnsi="Times New Roman" w:cs="Times New Roman"/>
+          <w:sz w:val="20"/>
+          <w:szCs w:val="20"/>
+        </w:rPr>
+      </w:pPr>
+    </w:p>
+    <w:p>
+      <w:pPr>
+        <w:spacing w:after="0"/>
+        <w:jc w:val="both"/>
+        <w:rPr>
+          <w:rFonts w:ascii="Times New Roman" w:hAnsi="Times New Roman" w:cs="Times New Roman"/>
+          <w:b/>
+          <w:sz w:val="20"/>
+          <w:szCs w:val="20"/>
+        </w:rPr>
+      </w:pPr>
+      <w:r>
+        <w:rPr>
+          <w:rFonts w:ascii="Times New Roman" w:hAnsi="Times New Roman" w:cs="Times New Roman"/>
+          <w:b/>
+          <w:sz w:val="20"/>
+          <w:szCs w:val="20"/>
+        </w:rPr>
+        <w:t>Слайд 14.</w:t>
+      </w:r>
+    </w:p>
+    <w:p>
+      <w:pPr>
+        <w:spacing w:after="0"/>
+        <w:jc w:val="both"/>
+        <w:rPr>
+          <w:rFonts w:ascii="Times New Roman" w:hAnsi="Times New Roman" w:cs="Times New Roman"/>
+          <w:sz w:val="20"/>
+          <w:szCs w:val="20"/>
+        </w:rPr>
+      </w:pPr>
+      <w:r>
+        <w:rPr>
+          <w:rFonts w:ascii="Times New Roman" w:hAnsi="Times New Roman" w:cs="Times New Roman"/>
+          <w:sz w:val="20"/>
+          <w:szCs w:val="20"/>
+        </w:rPr>
+        <w:t xml:space="preserve">Так же был разработан штриховой алгоритм, который можно применять на </w:t>
+      </w:r>
+      <w:proofErr w:type="spellStart"/>
+      <w:r>
+        <w:rPr>
+          <w:rFonts w:ascii="Times New Roman" w:hAnsi="Times New Roman" w:cs="Times New Roman"/>
+          <w:sz w:val="20"/>
+          <w:szCs w:val="20"/>
+        </w:rPr>
+        <w:t>бинаризованном</w:t>
+      </w:r>
+      <w:proofErr w:type="spellEnd"/>
+      <w:r>
+        <w:rPr>
+          <w:rFonts w:ascii="Times New Roman" w:hAnsi="Times New Roman" w:cs="Times New Roman"/>
+          <w:sz w:val="20"/>
+          <w:szCs w:val="20"/>
+        </w:rPr>
+        <w:t xml:space="preserve"> изображении. Суть алгоритма заключается в проведении штрихов,</w:t>
+      </w:r>
+      <w:r>
+        <w:rPr>
+          <w:rFonts w:ascii="Times New Roman" w:hAnsi="Times New Roman" w:cs="Times New Roman"/>
+          <w:sz w:val="20"/>
+          <w:szCs w:val="20"/>
+        </w:rPr>
+        <w:t xml:space="preserve"> нахождении переходов с белого цвета на чёрный и с чёрного на белый. По двум полученным точкам находится средняя и помещается на отдельный лист. Далее точки объединяются в прямые, а прямые соединяются. Если при соединении прямых образуется точка пересечения, то она сохраняется.</w:t>
+      </w:r>
+    </w:p>
+    <w:p>
+      <w:pPr>
+        <w:spacing w:after="0"/>
+        <w:jc w:val="both"/>
+        <w:rPr>
+          <w:rFonts w:ascii="Times New Roman" w:hAnsi="Times New Roman" w:cs="Times New Roman"/>
+          <w:sz w:val="20"/>
+          <w:szCs w:val="20"/>
+        </w:rPr>
+      </w:pPr>
+    </w:p>
+    <w:p>
+      <w:pPr>
+        <w:spacing w:after="0"/>
+        <w:jc w:val="both"/>
+        <w:rPr>
+          <w:rFonts w:ascii="Times New Roman" w:hAnsi="Times New Roman" w:cs="Times New Roman"/>
+          <w:b/>
+          <w:sz w:val="20"/>
+          <w:szCs w:val="20"/>
+        </w:rPr>
+      </w:pPr>
+      <w:r>
+        <w:rPr>
+          <w:rFonts w:ascii="Times New Roman" w:hAnsi="Times New Roman" w:cs="Times New Roman"/>
+          <w:b/>
+          <w:sz w:val="20"/>
+          <w:szCs w:val="20"/>
+        </w:rPr>
+        <w:t>Слайд 15.</w:t>
+      </w:r>
+    </w:p>
+    <w:p>
+      <w:pPr>
+        <w:spacing w:after="0"/>
+        <w:jc w:val="both"/>
+        <w:rPr>
+          <w:rFonts w:ascii="Times New Roman" w:hAnsi="Times New Roman" w:cs="Times New Roman"/>
+          <w:sz w:val="20"/>
+          <w:szCs w:val="20"/>
+        </w:rPr>
+      </w:pPr>
+      <w:r>
+        <w:rPr>
+          <w:rFonts w:ascii="Times New Roman" w:hAnsi="Times New Roman" w:cs="Times New Roman"/>
+          <w:sz w:val="20"/>
+          <w:szCs w:val="20"/>
+        </w:rPr>
+        <w:t>Проводилось удаление шумов на изображении. Можем видеть какие сильные искажения вносит зашумлённость изображения.</w:t>
+      </w:r>
+    </w:p>
+    <w:p>
+      <w:pPr>
+        <w:spacing w:after="0"/>
+        <w:jc w:val="both"/>
+        <w:rPr>
+          <w:rFonts w:ascii="Times New Roman" w:hAnsi="Times New Roman" w:cs="Times New Roman"/>
+          <w:sz w:val="20"/>
+          <w:szCs w:val="20"/>
+        </w:rPr>
+      </w:pPr>
+    </w:p>
+    <w:p>
+      <w:pPr>
+        <w:spacing w:after="0"/>
+        <w:jc w:val="both"/>
+        <w:rPr>
+          <w:rFonts w:ascii="Times New Roman" w:hAnsi="Times New Roman" w:cs="Times New Roman"/>
+          <w:b/>
+          <w:sz w:val="20"/>
+          <w:szCs w:val="20"/>
+        </w:rPr>
+      </w:pPr>
+      <w:r>
+        <w:rPr>
+          <w:rFonts w:ascii="Times New Roman" w:hAnsi="Times New Roman" w:cs="Times New Roman"/>
+          <w:b/>
+          <w:sz w:val="20"/>
+          <w:szCs w:val="20"/>
+        </w:rPr>
+        <w:t>Слайд 16.</w:t>
+      </w:r>
+    </w:p>
+    <w:p>
+      <w:pPr>
+        <w:spacing w:after="0"/>
+        <w:jc w:val="both"/>
+        <w:rPr>
+          <w:rFonts w:ascii="Times New Roman" w:hAnsi="Times New Roman" w:cs="Times New Roman"/>
+          <w:sz w:val="20"/>
+          <w:szCs w:val="20"/>
+        </w:rPr>
+      </w:pPr>
+      <w:r>
+        <w:rPr>
+          <w:rFonts w:ascii="Times New Roman" w:hAnsi="Times New Roman" w:cs="Times New Roman"/>
+          <w:sz w:val="20"/>
+          <w:szCs w:val="20"/>
+        </w:rPr>
+        <w:t xml:space="preserve">Полученные при векторизации данные сохраняются в два вида файлов. Первый – </w:t>
+      </w:r>
+      <w:r>
+        <w:rPr>
+          <w:rFonts w:ascii="Times New Roman" w:hAnsi="Times New Roman" w:cs="Times New Roman"/>
+          <w:sz w:val="20"/>
+          <w:szCs w:val="20"/>
           <w:lang w:val="en-US"/>
         </w:rPr>
-        <w:t>jpg</w:t>
-      </w:r>
-      <w:r>
-        <w:t xml:space="preserve">, </w:t>
+        <w:t>xml</w:t>
+      </w:r>
+      <w:r>
+        <w:rPr>
+          <w:rFonts w:ascii="Times New Roman" w:hAnsi="Times New Roman" w:cs="Times New Roman"/>
+          <w:sz w:val="20"/>
+          <w:szCs w:val="20"/>
+        </w:rPr>
+        <w:t xml:space="preserve">. Содержит информацию об объектах и точках их пересечений. Второй – </w:t>
       </w:r>
       <w:proofErr w:type="spellStart"/>
       <w:r>
-        <w:t>png</w:t>
+        <w:rPr>
+          <w:rFonts w:ascii="Times New Roman" w:hAnsi="Times New Roman" w:cs="Times New Roman"/>
+          <w:sz w:val="20"/>
+          <w:szCs w:val="20"/>
+          <w:lang w:val="en-US"/>
+        </w:rPr>
+        <w:t>svg</w:t>
       </w:r>
       <w:proofErr w:type="spellEnd"/>
       <w:r>
-        <w:t xml:space="preserve"> или </w:t>
-      </w:r>
-      <w:proofErr w:type="spellStart"/>
-      <w:r>
-        <w:t>tiff</w:t>
-      </w:r>
-      <w:proofErr w:type="spellEnd"/>
-      <w:r>
-        <w:t>.</w:t>
-      </w:r>
-    </w:p>
-    <w:p>
-      <w:r>
-        <w:t xml:space="preserve">Необходимо реализовать информационное, алгоритмическое и программное обеспечение автоматизированной подсистемы </w:t>
-      </w:r>
-      <w:r>
-        <w:t>ввода векторных данных</w:t>
-      </w:r>
-      <w:r>
-        <w:t xml:space="preserve"> </w:t>
-      </w:r>
-      <w:r>
-        <w:t xml:space="preserve">для </w:t>
-      </w:r>
-      <w:r>
-        <w:t>формирования топологической век</w:t>
-      </w:r>
-      <w:r>
-        <w:t xml:space="preserve">торной модели 2D-чертежей на растровом изображении в формате форматов </w:t>
-      </w:r>
-      <w:r>
-        <w:rPr>
+        <w:rPr>
+          <w:rFonts w:ascii="Times New Roman" w:hAnsi="Times New Roman" w:cs="Times New Roman"/>
+          <w:sz w:val="20"/>
+          <w:szCs w:val="20"/>
+        </w:rPr>
+        <w:t xml:space="preserve"> – предназначен только для быстрого просмотра векторной модели.</w:t>
+      </w:r>
+    </w:p>
+    <w:p>
+      <w:pPr>
+        <w:spacing w:after="0"/>
+        <w:jc w:val="both"/>
+        <w:rPr>
+          <w:rFonts w:ascii="Times New Roman" w:hAnsi="Times New Roman" w:cs="Times New Roman"/>
+          <w:sz w:val="20"/>
+          <w:szCs w:val="20"/>
+        </w:rPr>
+      </w:pPr>
+    </w:p>
+    <w:p>
+      <w:pPr>
+        <w:spacing w:after="0"/>
+        <w:jc w:val="both"/>
+        <w:rPr>
+          <w:rFonts w:ascii="Times New Roman" w:hAnsi="Times New Roman" w:cs="Times New Roman"/>
+          <w:b/>
+          <w:sz w:val="20"/>
+          <w:szCs w:val="20"/>
+        </w:rPr>
+      </w:pPr>
+      <w:r>
+        <w:rPr>
+          <w:rFonts w:ascii="Times New Roman" w:hAnsi="Times New Roman" w:cs="Times New Roman"/>
+          <w:b/>
+          <w:sz w:val="20"/>
+          <w:szCs w:val="20"/>
+        </w:rPr>
+        <w:t>Слайд 17.</w:t>
+      </w:r>
+    </w:p>
+    <w:p>
+      <w:pPr>
+        <w:spacing w:after="0"/>
+        <w:jc w:val="both"/>
+        <w:rPr>
+          <w:rFonts w:ascii="Times New Roman" w:hAnsi="Times New Roman" w:cs="Times New Roman"/>
+          <w:sz w:val="20"/>
+          <w:szCs w:val="20"/>
+        </w:rPr>
+      </w:pPr>
+      <w:r>
+        <w:rPr>
+          <w:rFonts w:ascii="Times New Roman" w:hAnsi="Times New Roman" w:cs="Times New Roman"/>
+          <w:sz w:val="20"/>
+          <w:szCs w:val="20"/>
+        </w:rPr>
+        <w:t xml:space="preserve">Разработка велась на языках </w:t>
+      </w:r>
+      <w:r>
+        <w:rPr>
+          <w:rFonts w:ascii="Times New Roman" w:hAnsi="Times New Roman" w:cs="Times New Roman"/>
+          <w:sz w:val="20"/>
+          <w:szCs w:val="20"/>
           <w:lang w:val="en-US"/>
         </w:rPr>
-        <w:t>bmp</w:t>
-      </w:r>
-      <w:r>
-        <w:t xml:space="preserve">, </w:t>
-      </w:r>
-      <w:r>
-        <w:rPr>
+        <w:t>C</w:t>
+      </w:r>
+      <w:r>
+        <w:rPr>
+          <w:rFonts w:ascii="Times New Roman" w:hAnsi="Times New Roman" w:cs="Times New Roman"/>
+          <w:sz w:val="20"/>
+          <w:szCs w:val="20"/>
+        </w:rPr>
+        <w:t xml:space="preserve">++ и </w:t>
+      </w:r>
+      <w:r>
+        <w:rPr>
+          <w:rFonts w:ascii="Times New Roman" w:hAnsi="Times New Roman" w:cs="Times New Roman"/>
+          <w:sz w:val="20"/>
+          <w:szCs w:val="20"/>
           <w:lang w:val="en-US"/>
         </w:rPr>
-        <w:t>jpg</w:t>
-      </w:r>
-      <w:r>
-        <w:t xml:space="preserve">, </w:t>
-      </w:r>
-      <w:proofErr w:type="spellStart"/>
-      <w:r>
-        <w:t>png</w:t>
-      </w:r>
-      <w:proofErr w:type="spellEnd"/>
-      <w:r>
-        <w:t xml:space="preserve"> или </w:t>
-      </w:r>
-      <w:proofErr w:type="spellStart"/>
-      <w:r>
-        <w:t>tiff</w:t>
-      </w:r>
-      <w:proofErr w:type="spellEnd"/>
-      <w:r>
-        <w:t>.</w:t>
-      </w:r>
-    </w:p>
-    <w:p/>
-    <w:p>
-      <w:r>
-        <w:t>Слайд 4</w:t>
-      </w:r>
-    </w:p>
-    <w:p>
-      <w:r>
-        <w:t>На данный момент р</w:t>
-      </w:r>
-      <w:r>
-        <w:t>азработано и реализовано информационное, алгоритмическое и программное обеспечение позволяющее:</w:t>
-      </w:r>
-    </w:p>
-    <w:p>
-      <w:pPr>
-        <w:numPr>
-          <w:ilvl w:val="0"/>
-          <w:numId w:val="2"/>
-        </w:numPr>
-      </w:pPr>
-      <w:r>
-        <w:t>Проводить предварительную обработку изображения</w:t>
-      </w:r>
-    </w:p>
-    <w:p>
-      <w:pPr>
-        <w:numPr>
-          <w:ilvl w:val="0"/>
-          <w:numId w:val="2"/>
-        </w:numPr>
-      </w:pPr>
-      <w:r>
-        <w:t>Формировать топологическую векторную модель изображения</w:t>
-      </w:r>
-    </w:p>
-    <w:p/>
-    <w:p>
-      <w:r>
-        <w:t>Слайд 5</w:t>
-      </w:r>
-    </w:p>
-    <w:p>
-      <w:pPr>
-        <w:numPr>
-          <w:ilvl w:val="0"/>
-          <w:numId w:val="3"/>
-        </w:numPr>
-      </w:pPr>
-      <w:r>
-        <w:t xml:space="preserve">Сохранение, полученной в ходе обработки информации в различные форматы данных: </w:t>
-      </w:r>
-      <w:proofErr w:type="spellStart"/>
-      <w:r>
-        <w:rPr>
+        <w:t>C</w:t>
+      </w:r>
+      <w:r>
+        <w:rPr>
+          <w:rFonts w:ascii="Times New Roman" w:hAnsi="Times New Roman" w:cs="Times New Roman"/>
+          <w:sz w:val="20"/>
+          <w:szCs w:val="20"/>
+        </w:rPr>
+        <w:t xml:space="preserve"># в </w:t>
+      </w:r>
+      <w:r>
+        <w:rPr>
+          <w:rFonts w:ascii="Times New Roman" w:hAnsi="Times New Roman" w:cs="Times New Roman"/>
+          <w:sz w:val="20"/>
+          <w:szCs w:val="20"/>
           <w:lang w:val="en-US"/>
         </w:rPr>
-        <w:t>dxf</w:t>
-      </w:r>
-      <w:proofErr w:type="spellEnd"/>
-      <w:r>
-        <w:t xml:space="preserve">, </w:t>
-      </w:r>
-      <w:r>
-        <w:rPr>
-          <w:lang w:val="en-US"/>
-        </w:rPr>
-        <w:t>xml</w:t>
-      </w:r>
-      <w:r>
-        <w:t>.</w:t>
-      </w:r>
-    </w:p>
-    <w:p>
-      <w:pPr>
-        <w:numPr>
-          <w:ilvl w:val="0"/>
-          <w:numId w:val="3"/>
-        </w:numPr>
-      </w:pPr>
-      <w:r>
-        <w:t>Оптимизация уже используемых алгоритмов и рассмотрение новых.</w:t>
-      </w:r>
-    </w:p>
-    <w:p/>
-    <w:p>
+        <w:t>vs</w:t>
+      </w:r>
+      <w:r>
+        <w:rPr>
+          <w:rFonts w:ascii="Times New Roman" w:hAnsi="Times New Roman" w:cs="Times New Roman"/>
+          <w:sz w:val="20"/>
+          <w:szCs w:val="20"/>
+        </w:rPr>
+        <w:t>15.</w:t>
+      </w:r>
+    </w:p>
+    <w:p>
+      <w:pPr>
+        <w:spacing w:after="0"/>
+        <w:jc w:val="both"/>
+        <w:rPr>
+          <w:rFonts w:ascii="Times New Roman" w:hAnsi="Times New Roman" w:cs="Times New Roman"/>
+          <w:sz w:val="20"/>
+          <w:szCs w:val="20"/>
+        </w:rPr>
+      </w:pPr>
+    </w:p>
+    <w:p>
+      <w:pPr>
+        <w:spacing w:after="0"/>
+        <w:jc w:val="both"/>
+        <w:rPr>
+          <w:rFonts w:ascii="Times New Roman" w:hAnsi="Times New Roman" w:cs="Times New Roman"/>
+          <w:b/>
+          <w:sz w:val="20"/>
+          <w:szCs w:val="20"/>
+        </w:rPr>
+      </w:pPr>
+      <w:r>
+        <w:rPr>
+          <w:rFonts w:ascii="Times New Roman" w:hAnsi="Times New Roman" w:cs="Times New Roman"/>
+          <w:b/>
+          <w:sz w:val="20"/>
+          <w:szCs w:val="20"/>
+        </w:rPr>
+        <w:t>Слайд 18.</w:t>
+      </w:r>
       <w:bookmarkStart w:id="0" w:name="_GoBack"/>
       <w:bookmarkEnd w:id="0"/>
+    </w:p>
+    <w:p>
+      <w:pPr>
+        <w:spacing w:after="0"/>
+        <w:jc w:val="both"/>
+        <w:rPr>
+          <w:rFonts w:ascii="Times New Roman" w:hAnsi="Times New Roman" w:cs="Times New Roman"/>
+          <w:sz w:val="20"/>
+          <w:szCs w:val="20"/>
+        </w:rPr>
+      </w:pPr>
+      <w:r>
+        <w:rPr>
+          <w:rFonts w:ascii="Times New Roman" w:hAnsi="Times New Roman" w:cs="Times New Roman"/>
+          <w:sz w:val="20"/>
+          <w:szCs w:val="20"/>
+        </w:rPr>
+        <w:t>На данном слайде представлены системные требования, необходимые для работы, разработанной программы.</w:t>
+      </w:r>
+    </w:p>
+    <w:p>
+      <w:pPr>
+        <w:spacing w:after="0"/>
+        <w:jc w:val="both"/>
+        <w:rPr>
+          <w:rFonts w:ascii="Times New Roman" w:hAnsi="Times New Roman" w:cs="Times New Roman"/>
+          <w:sz w:val="20"/>
+          <w:szCs w:val="20"/>
+        </w:rPr>
+      </w:pPr>
+    </w:p>
+    <w:p>
+      <w:pPr>
+        <w:spacing w:after="0"/>
+        <w:jc w:val="both"/>
+        <w:rPr>
+          <w:rFonts w:ascii="Times New Roman" w:hAnsi="Times New Roman" w:cs="Times New Roman"/>
+          <w:b/>
+          <w:sz w:val="20"/>
+          <w:szCs w:val="20"/>
+        </w:rPr>
+      </w:pPr>
+      <w:r>
+        <w:rPr>
+          <w:rFonts w:ascii="Times New Roman" w:hAnsi="Times New Roman" w:cs="Times New Roman"/>
+          <w:b/>
+          <w:sz w:val="20"/>
+          <w:szCs w:val="20"/>
+        </w:rPr>
+        <w:t>Слайд 19.</w:t>
+      </w:r>
+    </w:p>
+    <w:p>
+      <w:pPr>
+        <w:spacing w:after="0"/>
+        <w:jc w:val="both"/>
+        <w:rPr>
+          <w:rFonts w:ascii="Times New Roman" w:hAnsi="Times New Roman" w:cs="Times New Roman"/>
+          <w:sz w:val="20"/>
+          <w:szCs w:val="20"/>
+        </w:rPr>
+      </w:pPr>
+      <w:r>
+        <w:rPr>
+          <w:rFonts w:ascii="Times New Roman" w:hAnsi="Times New Roman" w:cs="Times New Roman"/>
+          <w:sz w:val="20"/>
+          <w:szCs w:val="20"/>
+        </w:rPr>
+        <w:t>Сама программа является консольным приложением, в которое подаются пар</w:t>
+      </w:r>
+      <w:r>
+        <w:rPr>
+          <w:rFonts w:ascii="Times New Roman" w:hAnsi="Times New Roman" w:cs="Times New Roman"/>
+          <w:sz w:val="20"/>
+          <w:szCs w:val="20"/>
+        </w:rPr>
+        <w:t xml:space="preserve">аметры </w:t>
+      </w:r>
+      <w:r>
+        <w:rPr>
+          <w:rFonts w:ascii="Times New Roman" w:hAnsi="Times New Roman" w:cs="Times New Roman"/>
+          <w:sz w:val="20"/>
+          <w:szCs w:val="20"/>
+        </w:rPr>
+        <w:t xml:space="preserve">- </w:t>
+      </w:r>
+      <w:r>
+        <w:rPr>
+          <w:rFonts w:ascii="Times New Roman" w:hAnsi="Times New Roman" w:cs="Times New Roman"/>
+          <w:sz w:val="20"/>
+          <w:szCs w:val="20"/>
+        </w:rPr>
+        <w:t xml:space="preserve">путь к файлу и требуемые действия. Разработан </w:t>
+      </w:r>
+      <w:r>
+        <w:rPr>
+          <w:rFonts w:ascii="Times New Roman" w:hAnsi="Times New Roman" w:cs="Times New Roman"/>
+          <w:sz w:val="20"/>
+          <w:szCs w:val="20"/>
+          <w:lang w:val="en-US"/>
+        </w:rPr>
+        <w:t>wrapper</w:t>
+      </w:r>
+      <w:r>
+        <w:rPr>
+          <w:rFonts w:ascii="Times New Roman" w:hAnsi="Times New Roman" w:cs="Times New Roman"/>
+          <w:sz w:val="20"/>
+          <w:szCs w:val="20"/>
+        </w:rPr>
+        <w:t xml:space="preserve"> </w:t>
+      </w:r>
+      <w:r>
+        <w:rPr>
+          <w:rFonts w:ascii="Times New Roman" w:hAnsi="Times New Roman" w:cs="Times New Roman"/>
+          <w:sz w:val="20"/>
+          <w:szCs w:val="20"/>
+        </w:rPr>
+        <w:t>для использования приложения из-под</w:t>
+      </w:r>
+      <w:r>
+        <w:rPr>
+          <w:rFonts w:ascii="Times New Roman" w:hAnsi="Times New Roman" w:cs="Times New Roman"/>
+          <w:sz w:val="20"/>
+          <w:szCs w:val="20"/>
+        </w:rPr>
+        <w:t xml:space="preserve"> </w:t>
+      </w:r>
+      <w:r>
+        <w:rPr>
+          <w:rFonts w:ascii="Times New Roman" w:hAnsi="Times New Roman" w:cs="Times New Roman"/>
+          <w:sz w:val="20"/>
+          <w:szCs w:val="20"/>
+        </w:rPr>
+        <w:t>C#</w:t>
+      </w:r>
+      <w:r>
+        <w:rPr>
+          <w:rFonts w:ascii="Times New Roman" w:hAnsi="Times New Roman" w:cs="Times New Roman"/>
+          <w:sz w:val="20"/>
+          <w:szCs w:val="20"/>
+        </w:rPr>
+        <w:t>.</w:t>
+      </w:r>
+    </w:p>
+    <w:p>
+      <w:pPr>
+        <w:spacing w:after="0"/>
+        <w:jc w:val="both"/>
+        <w:rPr>
+          <w:rFonts w:ascii="Times New Roman" w:hAnsi="Times New Roman" w:cs="Times New Roman"/>
+          <w:sz w:val="20"/>
+          <w:szCs w:val="20"/>
+        </w:rPr>
+      </w:pPr>
+    </w:p>
+    <w:p>
+      <w:pPr>
+        <w:spacing w:after="0"/>
+        <w:jc w:val="both"/>
+        <w:rPr>
+          <w:rFonts w:ascii="Times New Roman" w:hAnsi="Times New Roman" w:cs="Times New Roman"/>
+          <w:b/>
+          <w:sz w:val="20"/>
+          <w:szCs w:val="20"/>
+        </w:rPr>
+      </w:pPr>
+      <w:r>
+        <w:rPr>
+          <w:rFonts w:ascii="Times New Roman" w:hAnsi="Times New Roman" w:cs="Times New Roman"/>
+          <w:b/>
+          <w:sz w:val="20"/>
+          <w:szCs w:val="20"/>
+        </w:rPr>
+        <w:t>Слайд 20.</w:t>
+      </w:r>
+    </w:p>
+    <w:p>
+      <w:pPr>
+        <w:spacing w:after="0"/>
+        <w:jc w:val="both"/>
+        <w:rPr>
+          <w:sz w:val="20"/>
+          <w:szCs w:val="20"/>
+        </w:rPr>
+      </w:pPr>
+      <w:r>
+        <w:rPr>
+          <w:rFonts w:ascii="Times New Roman" w:hAnsi="Times New Roman" w:cs="Times New Roman"/>
+          <w:sz w:val="20"/>
+          <w:szCs w:val="20"/>
+        </w:rPr>
+        <w:t xml:space="preserve">В результате анализа литературных данных установлено, что рассматриваемая задача является актуальной и сложной задачей. </w:t>
+      </w:r>
+      <w:r>
+        <w:rPr>
+          <w:sz w:val="20"/>
+          <w:szCs w:val="20"/>
+        </w:rPr>
+        <w:t>Разработано следующее алгоритмическое обеспечение:</w:t>
+      </w:r>
+      <w:r>
+        <w:rPr>
+          <w:sz w:val="20"/>
+          <w:szCs w:val="20"/>
+        </w:rPr>
+        <w:t xml:space="preserve"> </w:t>
+      </w:r>
+      <w:r>
+        <w:rPr>
+          <w:rFonts w:ascii="Times New Roman" w:hAnsi="Times New Roman" w:cs="Times New Roman"/>
+          <w:sz w:val="20"/>
+          <w:szCs w:val="20"/>
+        </w:rPr>
+        <w:t xml:space="preserve">алгоритм </w:t>
+      </w:r>
+      <w:proofErr w:type="spellStart"/>
+      <w:r>
+        <w:rPr>
+          <w:rFonts w:ascii="Times New Roman" w:hAnsi="Times New Roman" w:cs="Times New Roman"/>
+          <w:sz w:val="20"/>
+          <w:szCs w:val="20"/>
+        </w:rPr>
+        <w:t>Оцу</w:t>
+      </w:r>
+      <w:proofErr w:type="spellEnd"/>
+      <w:r>
+        <w:rPr>
+          <w:rFonts w:ascii="Times New Roman" w:hAnsi="Times New Roman" w:cs="Times New Roman"/>
+          <w:sz w:val="20"/>
+          <w:szCs w:val="20"/>
+        </w:rPr>
+        <w:t>, а</w:t>
+      </w:r>
+      <w:r>
+        <w:rPr>
+          <w:rFonts w:ascii="Times New Roman" w:hAnsi="Times New Roman" w:cs="Times New Roman"/>
+          <w:sz w:val="20"/>
+          <w:szCs w:val="20"/>
+        </w:rPr>
+        <w:t xml:space="preserve">лгоритм </w:t>
+      </w:r>
+      <w:r>
+        <w:rPr>
+          <w:rFonts w:ascii="Times New Roman" w:hAnsi="Times New Roman" w:cs="Times New Roman"/>
+          <w:sz w:val="20"/>
+          <w:szCs w:val="20"/>
+        </w:rPr>
+        <w:t>Зонга-Суня, а</w:t>
+      </w:r>
+      <w:r>
+        <w:rPr>
+          <w:rFonts w:ascii="Times New Roman" w:hAnsi="Times New Roman" w:cs="Times New Roman"/>
+          <w:sz w:val="20"/>
+          <w:szCs w:val="20"/>
+        </w:rPr>
+        <w:t xml:space="preserve">лгоритм </w:t>
+      </w:r>
+      <w:proofErr w:type="spellStart"/>
+      <w:r>
+        <w:rPr>
+          <w:rFonts w:ascii="Times New Roman" w:hAnsi="Times New Roman" w:cs="Times New Roman"/>
+          <w:sz w:val="20"/>
+          <w:szCs w:val="20"/>
+        </w:rPr>
+        <w:t>Гуо-Хелла</w:t>
+      </w:r>
+      <w:proofErr w:type="spellEnd"/>
+      <w:r>
+        <w:rPr>
+          <w:rFonts w:ascii="Times New Roman" w:hAnsi="Times New Roman" w:cs="Times New Roman"/>
+          <w:sz w:val="20"/>
+          <w:szCs w:val="20"/>
+        </w:rPr>
+        <w:t>.</w:t>
+      </w:r>
+      <w:r>
+        <w:rPr>
+          <w:sz w:val="20"/>
+          <w:szCs w:val="20"/>
+        </w:rPr>
+        <w:t xml:space="preserve"> </w:t>
+      </w:r>
+      <w:r>
+        <w:rPr>
+          <w:rFonts w:ascii="Times New Roman" w:hAnsi="Times New Roman" w:cs="Times New Roman"/>
+          <w:sz w:val="20"/>
+          <w:szCs w:val="20"/>
+        </w:rPr>
+        <w:t>Проведена практическая апробация программного комплекса, выявившая его работоспособность и эффективность.</w:t>
+      </w:r>
     </w:p>
     <w:sectPr>
       <w:pgSz w:w="11906" w:h="16838"/>
@@ -267,10 +1924,10 @@
 <file path=word/numbering.xml><?xml version="1.0" encoding="utf-8"?>
 <w:numbering xmlns:wpc="http://schemas.microsoft.com/office/word/2010/wordprocessingCanvas" xmlns:cx="http://schemas.microsoft.com/office/drawing/2014/chartex" xmlns:mc="http://schemas.openxmlformats.org/markup-compatibility/2006" xmlns:o="urn:schemas-microsoft-com:office:office" xmlns:r="http://schemas.openxmlformats.org/officeDocument/2006/relationships" xmlns:m="http://schemas.openxmlformats.org/officeDocument/2006/math" xmlns:v="urn:schemas-microsoft-com:vml" xmlns:wp14="http://schemas.microsoft.com/office/word/2010/wordprocessingDrawing" xmlns:wp="http://schemas.openxmlformats.org/drawingml/2006/wordprocessingDrawing" xmlns:w10="urn:schemas-microsoft-com:office:word" xmlns:w="http://schemas.openxmlformats.org/wordprocessingml/2006/main" xmlns:w14="http://schemas.microsoft.com/office/word/2010/wordml" xmlns:w15="http://schemas.microsoft.com/office/word/2012/wordml" xmlns:w16se="http://schemas.microsoft.com/office/word/2015/wordml/symex" xmlns:wpg="http://schemas.microsoft.com/office/word/2010/wordprocessingGroup" xmlns:wpi="http://schemas.microsoft.com/office/word/2010/wordprocessingInk" xmlns:wne="http://schemas.microsoft.com/office/word/2006/wordml" xmlns:wps="http://schemas.microsoft.com/office/word/2010/wordprocessingShape" mc:Ignorable="w14 w15 w16se wp14">
   <w:abstractNum w:abstractNumId="0" w15:restartNumberingAfterBreak="0">
-    <w:nsid w:val="17F424AB"/>
+    <w:nsid w:val="426D1838"/>
     <w:multiLevelType w:val="hybridMultilevel"/>
-    <w:tmpl w:val="DACC875A"/>
-    <w:lvl w:ilvl="0" w:tplc="F26CAD2C">
+    <w:tmpl w:val="9E14D208"/>
+    <w:lvl w:ilvl="0" w:tplc="34282F22">
       <w:start w:val="1"/>
       <w:numFmt w:val="bullet"/>
       <w:lvlText w:val="•"/>
@@ -285,7 +1942,7 @@
         <w:rFonts w:ascii="Arial" w:hAnsi="Arial" w:hint="default"/>
       </w:rPr>
     </w:lvl>
-    <w:lvl w:ilvl="1" w:tplc="DC9617BC" w:tentative="1">
+    <w:lvl w:ilvl="1" w:tplc="BBD42A6C" w:tentative="1">
       <w:start w:val="1"/>
       <w:numFmt w:val="bullet"/>
       <w:lvlText w:val="•"/>
@@ -300,7 +1957,7 @@
         <w:rFonts w:ascii="Arial" w:hAnsi="Arial" w:hint="default"/>
       </w:rPr>
     </w:lvl>
-    <w:lvl w:ilvl="2" w:tplc="CECAD496" w:tentative="1">
+    <w:lvl w:ilvl="2" w:tplc="FBE66FCC" w:tentative="1">
       <w:start w:val="1"/>
       <w:numFmt w:val="bullet"/>
       <w:lvlText w:val="•"/>
@@ -315,7 +1972,7 @@
         <w:rFonts w:ascii="Arial" w:hAnsi="Arial" w:hint="default"/>
       </w:rPr>
     </w:lvl>
-    <w:lvl w:ilvl="3" w:tplc="08D4295A" w:tentative="1">
+    <w:lvl w:ilvl="3" w:tplc="71DC7F90" w:tentative="1">
       <w:start w:val="1"/>
       <w:numFmt w:val="bullet"/>
       <w:lvlText w:val="•"/>
@@ -330,7 +1987,7 @@
         <w:rFonts w:ascii="Arial" w:hAnsi="Arial" w:hint="default"/>
       </w:rPr>
     </w:lvl>
-    <w:lvl w:ilvl="4" w:tplc="C5ECAB42" w:tentative="1">
+    <w:lvl w:ilvl="4" w:tplc="182482B8" w:tentative="1">
       <w:start w:val="1"/>
       <w:numFmt w:val="bullet"/>
       <w:lvlText w:val="•"/>
@@ -345,7 +2002,7 @@
         <w:rFonts w:ascii="Arial" w:hAnsi="Arial" w:hint="default"/>
       </w:rPr>
     </w:lvl>
-    <w:lvl w:ilvl="5" w:tplc="9DC4112E" w:tentative="1">
+    <w:lvl w:ilvl="5" w:tplc="6898ED2E" w:tentative="1">
       <w:start w:val="1"/>
       <w:numFmt w:val="bullet"/>
       <w:lvlText w:val="•"/>
@@ -360,7 +2017,7 @@
         <w:rFonts w:ascii="Arial" w:hAnsi="Arial" w:hint="default"/>
       </w:rPr>
     </w:lvl>
-    <w:lvl w:ilvl="6" w:tplc="5366DB3E" w:tentative="1">
+    <w:lvl w:ilvl="6" w:tplc="BD364C8E" w:tentative="1">
       <w:start w:val="1"/>
       <w:numFmt w:val="bullet"/>
       <w:lvlText w:val="•"/>
@@ -375,7 +2032,7 @@
         <w:rFonts w:ascii="Arial" w:hAnsi="Arial" w:hint="default"/>
       </w:rPr>
     </w:lvl>
-    <w:lvl w:ilvl="7" w:tplc="70DC4A5E" w:tentative="1">
+    <w:lvl w:ilvl="7" w:tplc="34BC7F76" w:tentative="1">
       <w:start w:val="1"/>
       <w:numFmt w:val="bullet"/>
       <w:lvlText w:val="•"/>
@@ -390,7 +2047,7 @@
         <w:rFonts w:ascii="Arial" w:hAnsi="Arial" w:hint="default"/>
       </w:rPr>
     </w:lvl>
-    <w:lvl w:ilvl="8" w:tplc="630AFEFC" w:tentative="1">
+    <w:lvl w:ilvl="8" w:tplc="45FC34B0" w:tentative="1">
       <w:start w:val="1"/>
       <w:numFmt w:val="bullet"/>
       <w:lvlText w:val="•"/>
@@ -407,10 +2064,10 @@
     </w:lvl>
   </w:abstractNum>
   <w:abstractNum w:abstractNumId="1" w15:restartNumberingAfterBreak="0">
-    <w:nsid w:val="262C13EF"/>
+    <w:nsid w:val="64C3649D"/>
     <w:multiLevelType w:val="hybridMultilevel"/>
-    <w:tmpl w:val="F7B6A2E6"/>
-    <w:lvl w:ilvl="0" w:tplc="F2F2DB64">
+    <w:tmpl w:val="72269EC0"/>
+    <w:lvl w:ilvl="0" w:tplc="CE7023D2">
       <w:start w:val="1"/>
       <w:numFmt w:val="bullet"/>
       <w:lvlText w:val="•"/>
@@ -425,7 +2082,7 @@
         <w:rFonts w:ascii="Arial" w:hAnsi="Arial" w:hint="default"/>
       </w:rPr>
     </w:lvl>
-    <w:lvl w:ilvl="1" w:tplc="14927A86" w:tentative="1">
+    <w:lvl w:ilvl="1" w:tplc="9380112E" w:tentative="1">
       <w:start w:val="1"/>
       <w:numFmt w:val="bullet"/>
       <w:lvlText w:val="•"/>
@@ -440,7 +2097,7 @@
         <w:rFonts w:ascii="Arial" w:hAnsi="Arial" w:hint="default"/>
       </w:rPr>
     </w:lvl>
-    <w:lvl w:ilvl="2" w:tplc="DF22B4F2" w:tentative="1">
+    <w:lvl w:ilvl="2" w:tplc="62885B82" w:tentative="1">
       <w:start w:val="1"/>
       <w:numFmt w:val="bullet"/>
       <w:lvlText w:val="•"/>
@@ -455,7 +2112,7 @@
         <w:rFonts w:ascii="Arial" w:hAnsi="Arial" w:hint="default"/>
       </w:rPr>
     </w:lvl>
-    <w:lvl w:ilvl="3" w:tplc="5A68A55A" w:tentative="1">
+    <w:lvl w:ilvl="3" w:tplc="F1586AB2" w:tentative="1">
       <w:start w:val="1"/>
       <w:numFmt w:val="bullet"/>
       <w:lvlText w:val="•"/>
@@ -470,7 +2127,7 @@
         <w:rFonts w:ascii="Arial" w:hAnsi="Arial" w:hint="default"/>
       </w:rPr>
     </w:lvl>
-    <w:lvl w:ilvl="4" w:tplc="FE20A5E4" w:tentative="1">
+    <w:lvl w:ilvl="4" w:tplc="96CC8360" w:tentative="1">
       <w:start w:val="1"/>
       <w:numFmt w:val="bullet"/>
       <w:lvlText w:val="•"/>
@@ -485,7 +2142,7 @@
         <w:rFonts w:ascii="Arial" w:hAnsi="Arial" w:hint="default"/>
       </w:rPr>
     </w:lvl>
-    <w:lvl w:ilvl="5" w:tplc="A1748A74" w:tentative="1">
+    <w:lvl w:ilvl="5" w:tplc="8D068192" w:tentative="1">
       <w:start w:val="1"/>
       <w:numFmt w:val="bullet"/>
       <w:lvlText w:val="•"/>
@@ -500,7 +2157,7 @@
         <w:rFonts w:ascii="Arial" w:hAnsi="Arial" w:hint="default"/>
       </w:rPr>
     </w:lvl>
-    <w:lvl w:ilvl="6" w:tplc="0C50A4F0" w:tentative="1">
+    <w:lvl w:ilvl="6" w:tplc="41CCA460" w:tentative="1">
       <w:start w:val="1"/>
       <w:numFmt w:val="bullet"/>
       <w:lvlText w:val="•"/>
@@ -515,7 +2172,7 @@
         <w:rFonts w:ascii="Arial" w:hAnsi="Arial" w:hint="default"/>
       </w:rPr>
     </w:lvl>
-    <w:lvl w:ilvl="7" w:tplc="246C98B2" w:tentative="1">
+    <w:lvl w:ilvl="7" w:tplc="A3C4FDAA" w:tentative="1">
       <w:start w:val="1"/>
       <w:numFmt w:val="bullet"/>
       <w:lvlText w:val="•"/>
@@ -530,147 +2187,7 @@
         <w:rFonts w:ascii="Arial" w:hAnsi="Arial" w:hint="default"/>
       </w:rPr>
     </w:lvl>
-    <w:lvl w:ilvl="8" w:tplc="7ADE3A82" w:tentative="1">
-      <w:start w:val="1"/>
-      <w:numFmt w:val="bullet"/>
-      <w:lvlText w:val="•"/>
-      <w:lvlJc w:val="left"/>
-      <w:pPr>
-        <w:tabs>
-          <w:tab w:val="num" w:pos="6480"/>
-        </w:tabs>
-        <w:ind w:left="6480" w:hanging="360"/>
-      </w:pPr>
-      <w:rPr>
-        <w:rFonts w:ascii="Arial" w:hAnsi="Arial" w:hint="default"/>
-      </w:rPr>
-    </w:lvl>
-  </w:abstractNum>
-  <w:abstractNum w:abstractNumId="2" w15:restartNumberingAfterBreak="0">
-    <w:nsid w:val="7168041C"/>
-    <w:multiLevelType w:val="hybridMultilevel"/>
-    <w:tmpl w:val="B01E22EA"/>
-    <w:lvl w:ilvl="0" w:tplc="BCDAA026">
-      <w:start w:val="1"/>
-      <w:numFmt w:val="bullet"/>
-      <w:lvlText w:val="•"/>
-      <w:lvlJc w:val="left"/>
-      <w:pPr>
-        <w:tabs>
-          <w:tab w:val="num" w:pos="720"/>
-        </w:tabs>
-        <w:ind w:left="720" w:hanging="360"/>
-      </w:pPr>
-      <w:rPr>
-        <w:rFonts w:ascii="Arial" w:hAnsi="Arial" w:hint="default"/>
-      </w:rPr>
-    </w:lvl>
-    <w:lvl w:ilvl="1" w:tplc="7C7E8462" w:tentative="1">
-      <w:start w:val="1"/>
-      <w:numFmt w:val="bullet"/>
-      <w:lvlText w:val="•"/>
-      <w:lvlJc w:val="left"/>
-      <w:pPr>
-        <w:tabs>
-          <w:tab w:val="num" w:pos="1440"/>
-        </w:tabs>
-        <w:ind w:left="1440" w:hanging="360"/>
-      </w:pPr>
-      <w:rPr>
-        <w:rFonts w:ascii="Arial" w:hAnsi="Arial" w:hint="default"/>
-      </w:rPr>
-    </w:lvl>
-    <w:lvl w:ilvl="2" w:tplc="0CA09598" w:tentative="1">
-      <w:start w:val="1"/>
-      <w:numFmt w:val="bullet"/>
-      <w:lvlText w:val="•"/>
-      <w:lvlJc w:val="left"/>
-      <w:pPr>
-        <w:tabs>
-          <w:tab w:val="num" w:pos="2160"/>
-        </w:tabs>
-        <w:ind w:left="2160" w:hanging="360"/>
-      </w:pPr>
-      <w:rPr>
-        <w:rFonts w:ascii="Arial" w:hAnsi="Arial" w:hint="default"/>
-      </w:rPr>
-    </w:lvl>
-    <w:lvl w:ilvl="3" w:tplc="8700AD9E" w:tentative="1">
-      <w:start w:val="1"/>
-      <w:numFmt w:val="bullet"/>
-      <w:lvlText w:val="•"/>
-      <w:lvlJc w:val="left"/>
-      <w:pPr>
-        <w:tabs>
-          <w:tab w:val="num" w:pos="2880"/>
-        </w:tabs>
-        <w:ind w:left="2880" w:hanging="360"/>
-      </w:pPr>
-      <w:rPr>
-        <w:rFonts w:ascii="Arial" w:hAnsi="Arial" w:hint="default"/>
-      </w:rPr>
-    </w:lvl>
-    <w:lvl w:ilvl="4" w:tplc="210897FA" w:tentative="1">
-      <w:start w:val="1"/>
-      <w:numFmt w:val="bullet"/>
-      <w:lvlText w:val="•"/>
-      <w:lvlJc w:val="left"/>
-      <w:pPr>
-        <w:tabs>
-          <w:tab w:val="num" w:pos="3600"/>
-        </w:tabs>
-        <w:ind w:left="3600" w:hanging="360"/>
-      </w:pPr>
-      <w:rPr>
-        <w:rFonts w:ascii="Arial" w:hAnsi="Arial" w:hint="default"/>
-      </w:rPr>
-    </w:lvl>
-    <w:lvl w:ilvl="5" w:tplc="CB80A9F8" w:tentative="1">
-      <w:start w:val="1"/>
-      <w:numFmt w:val="bullet"/>
-      <w:lvlText w:val="•"/>
-      <w:lvlJc w:val="left"/>
-      <w:pPr>
-        <w:tabs>
-          <w:tab w:val="num" w:pos="4320"/>
-        </w:tabs>
-        <w:ind w:left="4320" w:hanging="360"/>
-      </w:pPr>
-      <w:rPr>
-        <w:rFonts w:ascii="Arial" w:hAnsi="Arial" w:hint="default"/>
-      </w:rPr>
-    </w:lvl>
-    <w:lvl w:ilvl="6" w:tplc="106EA0E4" w:tentative="1">
-      <w:start w:val="1"/>
-      <w:numFmt w:val="bullet"/>
-      <w:lvlText w:val="•"/>
-      <w:lvlJc w:val="left"/>
-      <w:pPr>
-        <w:tabs>
-          <w:tab w:val="num" w:pos="5040"/>
-        </w:tabs>
-        <w:ind w:left="5040" w:hanging="360"/>
-      </w:pPr>
-      <w:rPr>
-        <w:rFonts w:ascii="Arial" w:hAnsi="Arial" w:hint="default"/>
-      </w:rPr>
-    </w:lvl>
-    <w:lvl w:ilvl="7" w:tplc="FA78881E" w:tentative="1">
-      <w:start w:val="1"/>
-      <w:numFmt w:val="bullet"/>
-      <w:lvlText w:val="•"/>
-      <w:lvlJc w:val="left"/>
-      <w:pPr>
-        <w:tabs>
-          <w:tab w:val="num" w:pos="5760"/>
-        </w:tabs>
-        <w:ind w:left="5760" w:hanging="360"/>
-      </w:pPr>
-      <w:rPr>
-        <w:rFonts w:ascii="Arial" w:hAnsi="Arial" w:hint="default"/>
-      </w:rPr>
-    </w:lvl>
-    <w:lvl w:ilvl="8" w:tplc="6F74128E" w:tentative="1">
+    <w:lvl w:ilvl="8" w:tplc="F842B894" w:tentative="1">
       <w:start w:val="1"/>
       <w:numFmt w:val="bullet"/>
       <w:lvlText w:val="•"/>
@@ -690,9 +2207,6 @@
     <w:abstractNumId w:val="0"/>
   </w:num>
   <w:num w:numId="2">
-    <w:abstractNumId w:val="2"/>
-  </w:num>
-  <w:num w:numId="3">
     <w:abstractNumId w:val="1"/>
   </w:num>
 </w:numbering>
@@ -1091,10 +2605,6 @@
   <w:style w:type="paragraph" w:default="1" w:styleId="a">
     <w:name w:val="Normal"/>
     <w:qFormat/>
-    <w:rsid w:val="00DE3E8D"/>
-    <w:pPr>
-      <w:jc w:val="both"/>
-    </w:pPr>
   </w:style>
   <w:style w:type="character" w:default="1" w:styleId="a0">
     <w:name w:val="Default Paragraph Font"/>
@@ -1128,10 +2638,27 @@
     <w:uiPriority w:val="99"/>
     <w:semiHidden/>
     <w:unhideWhenUsed/>
-    <w:rsid w:val="00DE3E8D"/>
+    <w:rsid w:val="003E1FB7"/>
     <w:pPr>
       <w:spacing w:before="100" w:beforeAutospacing="1" w:after="100" w:afterAutospacing="1" w:line="240" w:lineRule="auto"/>
-      <w:jc w:val="left"/>
+    </w:pPr>
+    <w:rPr>
+      <w:rFonts w:ascii="Times New Roman" w:eastAsia="Times New Roman" w:hAnsi="Times New Roman" w:cs="Times New Roman"/>
+      <w:sz w:val="24"/>
+      <w:szCs w:val="24"/>
+      <w:lang w:eastAsia="ru-RU"/>
+    </w:rPr>
+  </w:style>
+  <w:style w:type="paragraph" w:styleId="a4">
+    <w:name w:val="List Paragraph"/>
+    <w:basedOn w:val="a"/>
+    <w:uiPriority w:val="34"/>
+    <w:qFormat/>
+    <w:rsid w:val="00D07025"/>
+    <w:pPr>
+      <w:spacing w:after="0" w:line="240" w:lineRule="auto"/>
+      <w:ind w:left="720"/>
+      <w:contextualSpacing/>
     </w:pPr>
     <w:rPr>
       <w:rFonts w:ascii="Times New Roman" w:eastAsia="Times New Roman" w:hAnsi="Times New Roman" w:cs="Times New Roman"/>

</xml_diff>

<commit_message>
Edited text, presentation, UML-scheme
</commit_message>
<xml_diff>
--- a/docs/Предзащита. Доклад.docx
+++ b/docs/Предзащита. Доклад.docx
@@ -257,15 +257,7 @@
           <w:sz w:val="20"/>
           <w:szCs w:val="20"/>
         </w:rPr>
-        <w:t xml:space="preserve"> </w:t>
-      </w:r>
-      <w:r>
-        <w:rPr>
-          <w:rFonts w:ascii="Times New Roman" w:hAnsi="Times New Roman" w:cs="Times New Roman"/>
-          <w:sz w:val="20"/>
-          <w:szCs w:val="20"/>
-        </w:rPr>
-        <w:t>машиностроительных чертежей.</w:t>
+        <w:t xml:space="preserve"> машиностроительных чертежей.</w:t>
       </w:r>
     </w:p>
     <w:p>
@@ -477,15 +469,7 @@
           <w:sz w:val="20"/>
           <w:szCs w:val="20"/>
         </w:rPr>
-        <w:t xml:space="preserve"> </w:t>
-      </w:r>
-      <w:r>
-        <w:rPr>
-          <w:rFonts w:ascii="Times New Roman" w:hAnsi="Times New Roman" w:cs="Times New Roman"/>
-          <w:sz w:val="20"/>
-          <w:szCs w:val="20"/>
-        </w:rPr>
-        <w:t>модели машиностроительной детали, геометрическими размерами не более 5000</w:t>
+        <w:t xml:space="preserve"> модели машиностроительной детали, геометрическими размерами не более 5000</w:t>
       </w:r>
       <w:r>
         <w:rPr>
@@ -591,31 +575,7 @@
           <w:sz w:val="20"/>
           <w:szCs w:val="20"/>
         </w:rPr>
-        <w:t>Необходимо разра</w:t>
-      </w:r>
-      <w:r>
-        <w:rPr>
-          <w:rFonts w:ascii="Times New Roman" w:hAnsi="Times New Roman" w:cs="Times New Roman"/>
-          <w:sz w:val="20"/>
-          <w:szCs w:val="20"/>
-        </w:rPr>
-        <w:t>ботать информационное, алгоритмическое и программное обеспечение автоматической подсистемы формирования топологической векторной модели 2D-черт</w:t>
-      </w:r>
-      <w:r>
-        <w:rPr>
-          <w:rFonts w:ascii="Times New Roman" w:hAnsi="Times New Roman" w:cs="Times New Roman"/>
-          <w:sz w:val="20"/>
-          <w:szCs w:val="20"/>
-        </w:rPr>
-        <w:t xml:space="preserve">ежей на растровом изображении в </w:t>
-      </w:r>
-      <w:r>
-        <w:rPr>
-          <w:rFonts w:ascii="Times New Roman" w:hAnsi="Times New Roman" w:cs="Times New Roman"/>
-          <w:sz w:val="20"/>
-          <w:szCs w:val="20"/>
-        </w:rPr>
-        <w:t xml:space="preserve">форматах </w:t>
+        <w:t xml:space="preserve">Необходимо разработать информационное, алгоритмическое и программное обеспечение автоматической подсистемы формирования топологической векторной модели 2D-чертежей на растровом изображении в форматах </w:t>
       </w:r>
       <w:r>
         <w:rPr>
@@ -624,7 +584,15 @@
           <w:szCs w:val="20"/>
           <w:lang w:val="en-US"/>
         </w:rPr>
-        <w:t>b</w:t>
+        <w:t>bmp</w:t>
+      </w:r>
+      <w:r>
+        <w:rPr>
+          <w:rFonts w:ascii="Times New Roman" w:hAnsi="Times New Roman" w:cs="Times New Roman"/>
+          <w:sz w:val="20"/>
+          <w:szCs w:val="20"/>
+        </w:rPr>
+        <w:t xml:space="preserve">, </w:t>
       </w:r>
       <w:r>
         <w:rPr>
@@ -633,7 +601,7 @@
           <w:szCs w:val="20"/>
           <w:lang w:val="en-US"/>
         </w:rPr>
-        <w:t>mp</w:t>
+        <w:t>jpg</w:t>
       </w:r>
       <w:r>
         <w:rPr>
@@ -643,6 +611,144 @@
         </w:rPr>
         <w:t xml:space="preserve">, </w:t>
       </w:r>
+      <w:proofErr w:type="spellStart"/>
+      <w:r>
+        <w:rPr>
+          <w:rFonts w:ascii="Times New Roman" w:hAnsi="Times New Roman" w:cs="Times New Roman"/>
+          <w:sz w:val="20"/>
+          <w:szCs w:val="20"/>
+        </w:rPr>
+        <w:t>png</w:t>
+      </w:r>
+      <w:proofErr w:type="spellEnd"/>
+      <w:r>
+        <w:rPr>
+          <w:rFonts w:ascii="Times New Roman" w:hAnsi="Times New Roman" w:cs="Times New Roman"/>
+          <w:sz w:val="20"/>
+          <w:szCs w:val="20"/>
+        </w:rPr>
+        <w:t xml:space="preserve"> или </w:t>
+      </w:r>
+      <w:proofErr w:type="spellStart"/>
+      <w:r>
+        <w:rPr>
+          <w:rFonts w:ascii="Times New Roman" w:hAnsi="Times New Roman" w:cs="Times New Roman"/>
+          <w:sz w:val="20"/>
+          <w:szCs w:val="20"/>
+        </w:rPr>
+        <w:t>tiff</w:t>
+      </w:r>
+      <w:proofErr w:type="spellEnd"/>
+      <w:r>
+        <w:rPr>
+          <w:rFonts w:ascii="Times New Roman" w:hAnsi="Times New Roman" w:cs="Times New Roman"/>
+          <w:sz w:val="20"/>
+          <w:szCs w:val="20"/>
+        </w:rPr>
+        <w:t>.</w:t>
+      </w:r>
+    </w:p>
+    <w:p>
+      <w:pPr>
+        <w:spacing w:after="0"/>
+        <w:jc w:val="both"/>
+        <w:rPr>
+          <w:rFonts w:ascii="Times New Roman" w:hAnsi="Times New Roman" w:cs="Times New Roman"/>
+          <w:sz w:val="20"/>
+          <w:szCs w:val="20"/>
+        </w:rPr>
+      </w:pPr>
+    </w:p>
+    <w:p>
+      <w:pPr>
+        <w:spacing w:after="0"/>
+        <w:jc w:val="both"/>
+        <w:rPr>
+          <w:rFonts w:ascii="Times New Roman" w:hAnsi="Times New Roman" w:cs="Times New Roman"/>
+          <w:b/>
+          <w:sz w:val="20"/>
+          <w:szCs w:val="20"/>
+        </w:rPr>
+      </w:pPr>
+      <w:r>
+        <w:rPr>
+          <w:rFonts w:ascii="Times New Roman" w:hAnsi="Times New Roman" w:cs="Times New Roman"/>
+          <w:b/>
+          <w:sz w:val="20"/>
+          <w:szCs w:val="20"/>
+        </w:rPr>
+        <w:t>Слайд 6.</w:t>
+      </w:r>
+    </w:p>
+    <w:p>
+      <w:pPr>
+        <w:spacing w:after="0"/>
+        <w:jc w:val="both"/>
+        <w:rPr>
+          <w:rFonts w:ascii="Times New Roman" w:hAnsi="Times New Roman" w:cs="Times New Roman"/>
+          <w:sz w:val="20"/>
+          <w:szCs w:val="20"/>
+        </w:rPr>
+      </w:pPr>
+      <w:r>
+        <w:rPr>
+          <w:rFonts w:ascii="Times New Roman" w:hAnsi="Times New Roman" w:cs="Times New Roman"/>
+          <w:sz w:val="20"/>
+          <w:szCs w:val="20"/>
+        </w:rPr>
+        <w:t>Преобразование растровых данных в векторные состоит из шагов, представленных на слайде.</w:t>
+      </w:r>
+    </w:p>
+    <w:p>
+      <w:pPr>
+        <w:spacing w:after="0"/>
+        <w:jc w:val="both"/>
+        <w:rPr>
+          <w:rFonts w:ascii="Times New Roman" w:hAnsi="Times New Roman" w:cs="Times New Roman"/>
+          <w:sz w:val="20"/>
+          <w:szCs w:val="20"/>
+        </w:rPr>
+      </w:pPr>
+    </w:p>
+    <w:p>
+      <w:pPr>
+        <w:spacing w:after="0"/>
+        <w:jc w:val="both"/>
+        <w:rPr>
+          <w:rFonts w:ascii="Times New Roman" w:hAnsi="Times New Roman" w:cs="Times New Roman"/>
+          <w:b/>
+          <w:sz w:val="20"/>
+          <w:szCs w:val="20"/>
+        </w:rPr>
+      </w:pPr>
+      <w:r>
+        <w:rPr>
+          <w:rFonts w:ascii="Times New Roman" w:hAnsi="Times New Roman" w:cs="Times New Roman"/>
+          <w:b/>
+          <w:sz w:val="20"/>
+          <w:szCs w:val="20"/>
+        </w:rPr>
+        <w:t>Слайд 7.</w:t>
+      </w:r>
+    </w:p>
+    <w:p>
+      <w:pPr>
+        <w:spacing w:after="0"/>
+        <w:jc w:val="both"/>
+        <w:rPr>
+          <w:rFonts w:ascii="Times New Roman" w:hAnsi="Times New Roman" w:cs="Times New Roman"/>
+          <w:sz w:val="20"/>
+          <w:szCs w:val="20"/>
+        </w:rPr>
+      </w:pPr>
+      <w:r>
+        <w:rPr>
+          <w:rFonts w:ascii="Times New Roman" w:hAnsi="Times New Roman" w:cs="Times New Roman"/>
+          <w:sz w:val="20"/>
+          <w:szCs w:val="20"/>
+        </w:rPr>
+        <w:t xml:space="preserve">Преобразование изображения в оттенки серного проводилось присвоением яркостной компоненты цветового пространства </w:t>
+      </w:r>
       <w:r>
         <w:rPr>
           <w:rFonts w:ascii="Times New Roman" w:hAnsi="Times New Roman" w:cs="Times New Roman"/>
@@ -650,15 +756,66 @@
           <w:szCs w:val="20"/>
           <w:lang w:val="en-US"/>
         </w:rPr>
-        <w:t>jpg</w:t>
-      </w:r>
-      <w:r>
-        <w:rPr>
-          <w:rFonts w:ascii="Times New Roman" w:hAnsi="Times New Roman" w:cs="Times New Roman"/>
-          <w:sz w:val="20"/>
-          <w:szCs w:val="20"/>
-        </w:rPr>
-        <w:t xml:space="preserve">, </w:t>
+        <w:t>YIQ</w:t>
+      </w:r>
+      <w:r>
+        <w:rPr>
+          <w:rFonts w:ascii="Times New Roman" w:hAnsi="Times New Roman" w:cs="Times New Roman"/>
+          <w:sz w:val="20"/>
+          <w:szCs w:val="20"/>
+        </w:rPr>
+        <w:t>.</w:t>
+      </w:r>
+    </w:p>
+    <w:p>
+      <w:pPr>
+        <w:spacing w:after="0"/>
+        <w:jc w:val="both"/>
+        <w:rPr>
+          <w:rFonts w:ascii="Times New Roman" w:hAnsi="Times New Roman" w:cs="Times New Roman"/>
+          <w:sz w:val="20"/>
+          <w:szCs w:val="20"/>
+        </w:rPr>
+      </w:pPr>
+    </w:p>
+    <w:p>
+      <w:pPr>
+        <w:spacing w:after="0"/>
+        <w:jc w:val="both"/>
+        <w:rPr>
+          <w:rFonts w:ascii="Times New Roman" w:hAnsi="Times New Roman" w:cs="Times New Roman"/>
+          <w:b/>
+          <w:sz w:val="20"/>
+          <w:szCs w:val="20"/>
+        </w:rPr>
+      </w:pPr>
+      <w:r>
+        <w:rPr>
+          <w:rFonts w:ascii="Times New Roman" w:hAnsi="Times New Roman" w:cs="Times New Roman"/>
+          <w:b/>
+          <w:sz w:val="20"/>
+          <w:szCs w:val="20"/>
+        </w:rPr>
+        <w:t>Слайд 8.</w:t>
+      </w:r>
+    </w:p>
+    <w:p>
+      <w:pPr>
+        <w:spacing w:after="0"/>
+        <w:jc w:val="both"/>
+        <w:rPr>
+          <w:rFonts w:ascii="Times New Roman" w:hAnsi="Times New Roman" w:cs="Times New Roman"/>
+          <w:sz w:val="20"/>
+          <w:szCs w:val="20"/>
+        </w:rPr>
+      </w:pPr>
+      <w:r>
+        <w:rPr>
+          <w:rFonts w:ascii="Times New Roman" w:hAnsi="Times New Roman" w:cs="Times New Roman"/>
+          <w:sz w:val="20"/>
+          <w:szCs w:val="20"/>
+        </w:rPr>
+        <w:t xml:space="preserve">Бинаризация изображения обычно проводится по какому-либо пороговому значению. И для автоматического его получения был реализован метод </w:t>
       </w:r>
       <w:proofErr w:type="spellStart"/>
       <w:r>
@@ -667,7 +824,7 @@
           <w:sz w:val="20"/>
           <w:szCs w:val="20"/>
         </w:rPr>
-        <w:t>png</w:t>
+        <w:t>Оцу</w:t>
       </w:r>
       <w:proofErr w:type="spellEnd"/>
       <w:r>
@@ -676,7 +833,58 @@
           <w:sz w:val="20"/>
           <w:szCs w:val="20"/>
         </w:rPr>
-        <w:t xml:space="preserve"> или </w:t>
+        <w:t>, в основе которого лежит анализ гистограммы изображения.</w:t>
+      </w:r>
+    </w:p>
+    <w:p>
+      <w:pPr>
+        <w:spacing w:after="0"/>
+        <w:jc w:val="both"/>
+        <w:rPr>
+          <w:rFonts w:ascii="Times New Roman" w:hAnsi="Times New Roman" w:cs="Times New Roman"/>
+          <w:sz w:val="20"/>
+          <w:szCs w:val="20"/>
+        </w:rPr>
+      </w:pPr>
+    </w:p>
+    <w:p>
+      <w:pPr>
+        <w:spacing w:after="0"/>
+        <w:jc w:val="both"/>
+        <w:rPr>
+          <w:rFonts w:ascii="Times New Roman" w:hAnsi="Times New Roman" w:cs="Times New Roman"/>
+          <w:b/>
+          <w:sz w:val="20"/>
+          <w:szCs w:val="20"/>
+        </w:rPr>
+      </w:pPr>
+      <w:r>
+        <w:rPr>
+          <w:rFonts w:ascii="Times New Roman" w:hAnsi="Times New Roman" w:cs="Times New Roman"/>
+          <w:b/>
+          <w:sz w:val="20"/>
+          <w:szCs w:val="20"/>
+        </w:rPr>
+        <w:t>Слайд 9.</w:t>
+      </w:r>
+    </w:p>
+    <w:p>
+      <w:pPr>
+        <w:spacing w:after="0"/>
+        <w:jc w:val="both"/>
+        <w:rPr>
+          <w:rFonts w:ascii="Times New Roman" w:hAnsi="Times New Roman" w:cs="Times New Roman"/>
+          <w:sz w:val="20"/>
+          <w:szCs w:val="20"/>
+        </w:rPr>
+      </w:pPr>
+      <w:r>
+        <w:rPr>
+          <w:rFonts w:ascii="Times New Roman" w:hAnsi="Times New Roman" w:cs="Times New Roman"/>
+          <w:sz w:val="20"/>
+          <w:szCs w:val="20"/>
+        </w:rPr>
+        <w:t xml:space="preserve">Далее необходимо </w:t>
       </w:r>
       <w:proofErr w:type="spellStart"/>
       <w:r>
@@ -685,7 +893,7 @@
           <w:sz w:val="20"/>
           <w:szCs w:val="20"/>
         </w:rPr>
-        <w:t>tiff</w:t>
+        <w:t>скелетизировать</w:t>
       </w:r>
       <w:proofErr w:type="spellEnd"/>
       <w:r>
@@ -694,177 +902,109 @@
           <w:sz w:val="20"/>
           <w:szCs w:val="20"/>
         </w:rPr>
-        <w:t>.</w:t>
-      </w:r>
-    </w:p>
-    <w:p>
-      <w:pPr>
-        <w:spacing w:after="0"/>
-        <w:jc w:val="both"/>
-        <w:rPr>
-          <w:rFonts w:ascii="Times New Roman" w:hAnsi="Times New Roman" w:cs="Times New Roman"/>
-          <w:sz w:val="20"/>
-          <w:szCs w:val="20"/>
-        </w:rPr>
-      </w:pPr>
-    </w:p>
-    <w:p>
-      <w:pPr>
-        <w:spacing w:after="0"/>
-        <w:jc w:val="both"/>
-        <w:rPr>
-          <w:rFonts w:ascii="Times New Roman" w:hAnsi="Times New Roman" w:cs="Times New Roman"/>
-          <w:b/>
-          <w:sz w:val="20"/>
-          <w:szCs w:val="20"/>
-        </w:rPr>
-      </w:pPr>
-      <w:r>
-        <w:rPr>
-          <w:rFonts w:ascii="Times New Roman" w:hAnsi="Times New Roman" w:cs="Times New Roman"/>
-          <w:b/>
-          <w:sz w:val="20"/>
-          <w:szCs w:val="20"/>
-        </w:rPr>
-        <w:t>Слайд 6.</w:t>
-      </w:r>
-    </w:p>
-    <w:p>
-      <w:pPr>
-        <w:spacing w:after="0"/>
-        <w:jc w:val="both"/>
-        <w:rPr>
-          <w:rFonts w:ascii="Times New Roman" w:hAnsi="Times New Roman" w:cs="Times New Roman"/>
-          <w:sz w:val="20"/>
-          <w:szCs w:val="20"/>
-        </w:rPr>
-      </w:pPr>
-      <w:r>
-        <w:rPr>
-          <w:rFonts w:ascii="Times New Roman" w:hAnsi="Times New Roman" w:cs="Times New Roman"/>
-          <w:sz w:val="20"/>
-          <w:szCs w:val="20"/>
-        </w:rPr>
-        <w:t>Преобразование растровых данных в векторные состоит из шагов, представленных на слайде.</w:t>
-      </w:r>
-    </w:p>
-    <w:p>
-      <w:pPr>
-        <w:spacing w:after="0"/>
-        <w:jc w:val="both"/>
-        <w:rPr>
-          <w:rFonts w:ascii="Times New Roman" w:hAnsi="Times New Roman" w:cs="Times New Roman"/>
-          <w:sz w:val="20"/>
-          <w:szCs w:val="20"/>
-        </w:rPr>
-      </w:pPr>
-    </w:p>
-    <w:p>
-      <w:pPr>
-        <w:spacing w:after="0"/>
-        <w:jc w:val="both"/>
-        <w:rPr>
-          <w:rFonts w:ascii="Times New Roman" w:hAnsi="Times New Roman" w:cs="Times New Roman"/>
-          <w:b/>
-          <w:sz w:val="20"/>
-          <w:szCs w:val="20"/>
-        </w:rPr>
-      </w:pPr>
-      <w:r>
-        <w:rPr>
-          <w:rFonts w:ascii="Times New Roman" w:hAnsi="Times New Roman" w:cs="Times New Roman"/>
-          <w:b/>
-          <w:sz w:val="20"/>
-          <w:szCs w:val="20"/>
-        </w:rPr>
-        <w:t>Слайд 7.</w:t>
-      </w:r>
-    </w:p>
-    <w:p>
-      <w:pPr>
-        <w:spacing w:after="0"/>
-        <w:jc w:val="both"/>
-        <w:rPr>
-          <w:rFonts w:ascii="Times New Roman" w:hAnsi="Times New Roman" w:cs="Times New Roman"/>
-          <w:sz w:val="20"/>
-          <w:szCs w:val="20"/>
-        </w:rPr>
-      </w:pPr>
-      <w:r>
-        <w:rPr>
-          <w:rFonts w:ascii="Times New Roman" w:hAnsi="Times New Roman" w:cs="Times New Roman"/>
-          <w:sz w:val="20"/>
-          <w:szCs w:val="20"/>
-        </w:rPr>
-        <w:t xml:space="preserve">Преобразование изображения в оттенки серного проводилось присвоением яркостной компоненты цветового пространства </w:t>
-      </w:r>
-      <w:r>
-        <w:rPr>
-          <w:rFonts w:ascii="Times New Roman" w:hAnsi="Times New Roman" w:cs="Times New Roman"/>
-          <w:sz w:val="20"/>
-          <w:szCs w:val="20"/>
-          <w:lang w:val="en-US"/>
-        </w:rPr>
-        <w:t>YIQ</w:t>
-      </w:r>
-      <w:r>
-        <w:rPr>
-          <w:rFonts w:ascii="Times New Roman" w:hAnsi="Times New Roman" w:cs="Times New Roman"/>
-          <w:sz w:val="20"/>
-          <w:szCs w:val="20"/>
-        </w:rPr>
-        <w:t>.</w:t>
-      </w:r>
-    </w:p>
-    <w:p>
-      <w:pPr>
-        <w:spacing w:after="0"/>
-        <w:jc w:val="both"/>
-        <w:rPr>
-          <w:rFonts w:ascii="Times New Roman" w:hAnsi="Times New Roman" w:cs="Times New Roman"/>
-          <w:sz w:val="20"/>
-          <w:szCs w:val="20"/>
-        </w:rPr>
-      </w:pPr>
-    </w:p>
-    <w:p>
-      <w:pPr>
-        <w:spacing w:after="0"/>
-        <w:jc w:val="both"/>
-        <w:rPr>
-          <w:rFonts w:ascii="Times New Roman" w:hAnsi="Times New Roman" w:cs="Times New Roman"/>
-          <w:b/>
-          <w:sz w:val="20"/>
-          <w:szCs w:val="20"/>
-        </w:rPr>
-      </w:pPr>
-      <w:r>
-        <w:rPr>
-          <w:rFonts w:ascii="Times New Roman" w:hAnsi="Times New Roman" w:cs="Times New Roman"/>
-          <w:b/>
-          <w:sz w:val="20"/>
-          <w:szCs w:val="20"/>
-        </w:rPr>
-        <w:t>Слайд 8.</w:t>
-      </w:r>
-    </w:p>
-    <w:p>
-      <w:pPr>
-        <w:spacing w:after="0"/>
-        <w:jc w:val="both"/>
-        <w:rPr>
-          <w:rFonts w:ascii="Times New Roman" w:hAnsi="Times New Roman" w:cs="Times New Roman"/>
-          <w:sz w:val="20"/>
-          <w:szCs w:val="20"/>
-        </w:rPr>
-      </w:pPr>
-      <w:r>
-        <w:rPr>
-          <w:rFonts w:ascii="Times New Roman" w:hAnsi="Times New Roman" w:cs="Times New Roman"/>
-          <w:sz w:val="20"/>
-          <w:szCs w:val="20"/>
-        </w:rPr>
-        <w:t xml:space="preserve">Бинаризация изображения обычно проводится по какому-либо пороговому значению. И для автоматического его получения был реализован метод </w:t>
+        <w:t xml:space="preserve"> изображение, т.е. уменьшить толщину всех линий объекта таким образом, чтобы их ширина была не более одного пикселя.</w:t>
+      </w:r>
+    </w:p>
+    <w:p>
+      <w:pPr>
+        <w:spacing w:after="0"/>
+        <w:jc w:val="both"/>
+        <w:rPr>
+          <w:rFonts w:ascii="Times New Roman" w:hAnsi="Times New Roman" w:cs="Times New Roman"/>
+          <w:sz w:val="20"/>
+          <w:szCs w:val="20"/>
+        </w:rPr>
+      </w:pPr>
+    </w:p>
+    <w:p>
+      <w:pPr>
+        <w:spacing w:after="0"/>
+        <w:jc w:val="both"/>
+        <w:rPr>
+          <w:rFonts w:ascii="Times New Roman" w:hAnsi="Times New Roman" w:cs="Times New Roman"/>
+          <w:b/>
+          <w:sz w:val="20"/>
+          <w:szCs w:val="20"/>
+        </w:rPr>
+      </w:pPr>
+      <w:r>
+        <w:rPr>
+          <w:rFonts w:ascii="Times New Roman" w:hAnsi="Times New Roman" w:cs="Times New Roman"/>
+          <w:b/>
+          <w:sz w:val="20"/>
+          <w:szCs w:val="20"/>
+        </w:rPr>
+        <w:t>Слайд 10.</w:t>
+      </w:r>
+    </w:p>
+    <w:p>
+      <w:pPr>
+        <w:spacing w:after="0"/>
+        <w:jc w:val="both"/>
+        <w:rPr>
+          <w:rFonts w:ascii="Times New Roman" w:hAnsi="Times New Roman" w:cs="Times New Roman"/>
+          <w:sz w:val="20"/>
+          <w:szCs w:val="20"/>
+        </w:rPr>
+      </w:pPr>
+      <w:r>
+        <w:rPr>
+          <w:rFonts w:ascii="Times New Roman" w:hAnsi="Times New Roman" w:cs="Times New Roman"/>
+          <w:sz w:val="20"/>
+          <w:szCs w:val="20"/>
+        </w:rPr>
+        <w:t>Реализовано два метода. Первый из них - алгоритм Зонга-Суня. Итеративный метод. Суть его заключается в наложении матрицы на каждый пиксель и вычисления систем уравнений. Если обе системы верны, то пиксель удаляется.</w:t>
+      </w:r>
+    </w:p>
+    <w:p>
+      <w:pPr>
+        <w:spacing w:after="0"/>
+        <w:jc w:val="both"/>
+        <w:rPr>
+          <w:rFonts w:ascii="Times New Roman" w:hAnsi="Times New Roman" w:cs="Times New Roman"/>
+          <w:sz w:val="20"/>
+          <w:szCs w:val="20"/>
+        </w:rPr>
+      </w:pPr>
+    </w:p>
+    <w:p>
+      <w:pPr>
+        <w:spacing w:after="0"/>
+        <w:jc w:val="both"/>
+        <w:rPr>
+          <w:rFonts w:ascii="Times New Roman" w:hAnsi="Times New Roman" w:cs="Times New Roman"/>
+          <w:b/>
+          <w:sz w:val="20"/>
+          <w:szCs w:val="20"/>
+        </w:rPr>
+      </w:pPr>
+      <w:r>
+        <w:rPr>
+          <w:rFonts w:ascii="Times New Roman" w:hAnsi="Times New Roman" w:cs="Times New Roman"/>
+          <w:b/>
+          <w:sz w:val="20"/>
+          <w:szCs w:val="20"/>
+        </w:rPr>
+        <w:t>Слайд 11.</w:t>
+      </w:r>
+    </w:p>
+    <w:p>
+      <w:pPr>
+        <w:spacing w:after="0"/>
+        <w:jc w:val="both"/>
+        <w:rPr>
+          <w:rFonts w:ascii="Times New Roman" w:hAnsi="Times New Roman" w:cs="Times New Roman"/>
+          <w:sz w:val="20"/>
+          <w:szCs w:val="20"/>
+        </w:rPr>
+      </w:pPr>
+      <w:r>
+        <w:rPr>
+          <w:rFonts w:ascii="Times New Roman" w:hAnsi="Times New Roman" w:cs="Times New Roman"/>
+          <w:sz w:val="20"/>
+          <w:szCs w:val="20"/>
+        </w:rPr>
+        <w:t xml:space="preserve">Второй метод </w:t>
       </w:r>
       <w:proofErr w:type="spellStart"/>
       <w:r>
@@ -873,7 +1013,7 @@
           <w:sz w:val="20"/>
           <w:szCs w:val="20"/>
         </w:rPr>
-        <w:t>Оцу</w:t>
+        <w:t>скелетизации</w:t>
       </w:r>
       <w:proofErr w:type="spellEnd"/>
       <w:r>
@@ -882,58 +1022,7 @@
           <w:sz w:val="20"/>
           <w:szCs w:val="20"/>
         </w:rPr>
-        <w:t>, в основе которого лежит анализ гистограммы изображения.</w:t>
-      </w:r>
-    </w:p>
-    <w:p>
-      <w:pPr>
-        <w:spacing w:after="0"/>
-        <w:jc w:val="both"/>
-        <w:rPr>
-          <w:rFonts w:ascii="Times New Roman" w:hAnsi="Times New Roman" w:cs="Times New Roman"/>
-          <w:sz w:val="20"/>
-          <w:szCs w:val="20"/>
-        </w:rPr>
-      </w:pPr>
-    </w:p>
-    <w:p>
-      <w:pPr>
-        <w:spacing w:after="0"/>
-        <w:jc w:val="both"/>
-        <w:rPr>
-          <w:rFonts w:ascii="Times New Roman" w:hAnsi="Times New Roman" w:cs="Times New Roman"/>
-          <w:b/>
-          <w:sz w:val="20"/>
-          <w:szCs w:val="20"/>
-        </w:rPr>
-      </w:pPr>
-      <w:r>
-        <w:rPr>
-          <w:rFonts w:ascii="Times New Roman" w:hAnsi="Times New Roman" w:cs="Times New Roman"/>
-          <w:b/>
-          <w:sz w:val="20"/>
-          <w:szCs w:val="20"/>
-        </w:rPr>
-        <w:t>Слайд 9.</w:t>
-      </w:r>
-    </w:p>
-    <w:p>
-      <w:pPr>
-        <w:spacing w:after="0"/>
-        <w:jc w:val="both"/>
-        <w:rPr>
-          <w:rFonts w:ascii="Times New Roman" w:hAnsi="Times New Roman" w:cs="Times New Roman"/>
-          <w:sz w:val="20"/>
-          <w:szCs w:val="20"/>
-        </w:rPr>
-      </w:pPr>
-      <w:r>
-        <w:rPr>
-          <w:rFonts w:ascii="Times New Roman" w:hAnsi="Times New Roman" w:cs="Times New Roman"/>
-          <w:sz w:val="20"/>
-          <w:szCs w:val="20"/>
-        </w:rPr>
-        <w:t xml:space="preserve">Далее необходимо </w:t>
+        <w:t xml:space="preserve"> - алгоритм </w:t>
       </w:r>
       <w:proofErr w:type="spellStart"/>
       <w:r>
@@ -942,7 +1031,7 @@
           <w:sz w:val="20"/>
           <w:szCs w:val="20"/>
         </w:rPr>
-        <w:t>скелетизировать</w:t>
+        <w:t>Гуо-Хелла</w:t>
       </w:r>
       <w:proofErr w:type="spellEnd"/>
       <w:r>
@@ -951,144 +1040,6 @@
           <w:sz w:val="20"/>
           <w:szCs w:val="20"/>
         </w:rPr>
-        <w:t xml:space="preserve"> изображение, т.е. уменьшить толщину всех линий объекта таким образом, чтобы их ширина была не более одного пикселя.</w:t>
-      </w:r>
-    </w:p>
-    <w:p>
-      <w:pPr>
-        <w:spacing w:after="0"/>
-        <w:jc w:val="both"/>
-        <w:rPr>
-          <w:rFonts w:ascii="Times New Roman" w:hAnsi="Times New Roman" w:cs="Times New Roman"/>
-          <w:sz w:val="20"/>
-          <w:szCs w:val="20"/>
-        </w:rPr>
-      </w:pPr>
-    </w:p>
-    <w:p>
-      <w:pPr>
-        <w:spacing w:after="0"/>
-        <w:jc w:val="both"/>
-        <w:rPr>
-          <w:rFonts w:ascii="Times New Roman" w:hAnsi="Times New Roman" w:cs="Times New Roman"/>
-          <w:b/>
-          <w:sz w:val="20"/>
-          <w:szCs w:val="20"/>
-        </w:rPr>
-      </w:pPr>
-      <w:r>
-        <w:rPr>
-          <w:rFonts w:ascii="Times New Roman" w:hAnsi="Times New Roman" w:cs="Times New Roman"/>
-          <w:b/>
-          <w:sz w:val="20"/>
-          <w:szCs w:val="20"/>
-        </w:rPr>
-        <w:t>Слайд 10.</w:t>
-      </w:r>
-    </w:p>
-    <w:p>
-      <w:pPr>
-        <w:spacing w:after="0"/>
-        <w:jc w:val="both"/>
-        <w:rPr>
-          <w:rFonts w:ascii="Times New Roman" w:hAnsi="Times New Roman" w:cs="Times New Roman"/>
-          <w:sz w:val="20"/>
-          <w:szCs w:val="20"/>
-        </w:rPr>
-      </w:pPr>
-      <w:r>
-        <w:rPr>
-          <w:rFonts w:ascii="Times New Roman" w:hAnsi="Times New Roman" w:cs="Times New Roman"/>
-          <w:sz w:val="20"/>
-          <w:szCs w:val="20"/>
-        </w:rPr>
-        <w:t>Реализовано два метода. Первый из них - алгоритм Зонга-Суня. Итеративный метод. Суть его заключается в наложении матрицы на каждый пиксель и вычисления систем уравнений. Если обе системы верны, то пиксель удаляется.</w:t>
-      </w:r>
-    </w:p>
-    <w:p>
-      <w:pPr>
-        <w:spacing w:after="0"/>
-        <w:jc w:val="both"/>
-        <w:rPr>
-          <w:rFonts w:ascii="Times New Roman" w:hAnsi="Times New Roman" w:cs="Times New Roman"/>
-          <w:sz w:val="20"/>
-          <w:szCs w:val="20"/>
-        </w:rPr>
-      </w:pPr>
-    </w:p>
-    <w:p>
-      <w:pPr>
-        <w:spacing w:after="0"/>
-        <w:jc w:val="both"/>
-        <w:rPr>
-          <w:rFonts w:ascii="Times New Roman" w:hAnsi="Times New Roman" w:cs="Times New Roman"/>
-          <w:b/>
-          <w:sz w:val="20"/>
-          <w:szCs w:val="20"/>
-        </w:rPr>
-      </w:pPr>
-      <w:r>
-        <w:rPr>
-          <w:rFonts w:ascii="Times New Roman" w:hAnsi="Times New Roman" w:cs="Times New Roman"/>
-          <w:b/>
-          <w:sz w:val="20"/>
-          <w:szCs w:val="20"/>
-        </w:rPr>
-        <w:t>Слайд 11.</w:t>
-      </w:r>
-    </w:p>
-    <w:p>
-      <w:pPr>
-        <w:spacing w:after="0"/>
-        <w:jc w:val="both"/>
-        <w:rPr>
-          <w:rFonts w:ascii="Times New Roman" w:hAnsi="Times New Roman" w:cs="Times New Roman"/>
-          <w:sz w:val="20"/>
-          <w:szCs w:val="20"/>
-        </w:rPr>
-      </w:pPr>
-      <w:r>
-        <w:rPr>
-          <w:rFonts w:ascii="Times New Roman" w:hAnsi="Times New Roman" w:cs="Times New Roman"/>
-          <w:sz w:val="20"/>
-          <w:szCs w:val="20"/>
-        </w:rPr>
-        <w:t xml:space="preserve">Второй метод </w:t>
-      </w:r>
-      <w:proofErr w:type="spellStart"/>
-      <w:r>
-        <w:rPr>
-          <w:rFonts w:ascii="Times New Roman" w:hAnsi="Times New Roman" w:cs="Times New Roman"/>
-          <w:sz w:val="20"/>
-          <w:szCs w:val="20"/>
-        </w:rPr>
-        <w:t>скелетизации</w:t>
-      </w:r>
-      <w:proofErr w:type="spellEnd"/>
-      <w:r>
-        <w:rPr>
-          <w:rFonts w:ascii="Times New Roman" w:hAnsi="Times New Roman" w:cs="Times New Roman"/>
-          <w:sz w:val="20"/>
-          <w:szCs w:val="20"/>
-        </w:rPr>
-        <w:t xml:space="preserve"> - алгоритм </w:t>
-      </w:r>
-      <w:proofErr w:type="spellStart"/>
-      <w:r>
-        <w:rPr>
-          <w:rFonts w:ascii="Times New Roman" w:hAnsi="Times New Roman" w:cs="Times New Roman"/>
-          <w:sz w:val="20"/>
-          <w:szCs w:val="20"/>
-        </w:rPr>
-        <w:t>Гуо-Хелла</w:t>
-      </w:r>
-      <w:proofErr w:type="spellEnd"/>
-      <w:r>
-        <w:rPr>
-          <w:rFonts w:ascii="Times New Roman" w:hAnsi="Times New Roman" w:cs="Times New Roman"/>
-          <w:sz w:val="20"/>
-          <w:szCs w:val="20"/>
-        </w:rPr>
         <w:t>. Суть алгоритма та же, что и в предыдущем случае. Отличие составляют системы, проверяемые на каждой итерации.</w:t>
       </w:r>
     </w:p>
@@ -1140,23 +1091,7 @@
           <w:sz w:val="20"/>
           <w:szCs w:val="20"/>
         </w:rPr>
-        <w:t>Как можно видеть, результаты работы алгоритмов отличаются. А</w:t>
-      </w:r>
-      <w:r>
-        <w:rPr>
-          <w:rFonts w:ascii="Times New Roman" w:hAnsi="Times New Roman" w:cs="Times New Roman"/>
-          <w:sz w:val="20"/>
-          <w:szCs w:val="20"/>
-        </w:rPr>
-        <w:t>лгоритм Зонга-Суня</w:t>
-      </w:r>
-      <w:r>
-        <w:rPr>
-          <w:rFonts w:ascii="Times New Roman" w:hAnsi="Times New Roman" w:cs="Times New Roman"/>
-          <w:sz w:val="20"/>
-          <w:szCs w:val="20"/>
-        </w:rPr>
-        <w:t xml:space="preserve"> имеет недостаток, проявляющийся в виде наличия ступенчатости, что усложняет алгоритм векторизации.</w:t>
+        <w:t>Как можно видеть, результаты работы алгоритмов отличаются. Алгоритм Зонга-Суня имеет недостаток, проявляющийся в виде наличия ступенчатости, что усложняет алгоритм векторизации.</w:t>
       </w:r>
     </w:p>
     <w:p>
@@ -1237,11 +1172,19 @@
       <w:r>
         <w:rPr>
           <w:rFonts w:ascii="Times New Roman" w:hAnsi="Times New Roman" w:cs="Times New Roman"/>
+          <w:sz w:val="20"/>
+          <w:szCs w:val="20"/>
+        </w:rPr>
+        <w:t>переходе</w:t>
+      </w:r>
+      <w:r>
+        <w:rPr>
+          <w:rFonts w:ascii="Times New Roman" w:hAnsi="Times New Roman" w:cs="Times New Roman"/>
           <w:color w:val="FF0000"/>
           <w:sz w:val="20"/>
           <w:szCs w:val="20"/>
         </w:rPr>
-        <w:t xml:space="preserve">переходов </w:t>
+        <w:t xml:space="preserve"> </w:t>
       </w:r>
       <w:r>
         <w:rPr>
@@ -1617,291 +1560,231 @@
           <w:szCs w:val="20"/>
         </w:rPr>
         <w:t>Слайд 18.</w:t>
+      </w:r>
+    </w:p>
+    <w:p>
+      <w:pPr>
+        <w:spacing w:after="0"/>
+        <w:jc w:val="both"/>
+        <w:rPr>
+          <w:rFonts w:ascii="Times New Roman" w:hAnsi="Times New Roman" w:cs="Times New Roman"/>
+          <w:sz w:val="20"/>
+          <w:szCs w:val="20"/>
+        </w:rPr>
+      </w:pPr>
+      <w:r>
+        <w:rPr>
+          <w:rFonts w:ascii="Times New Roman" w:hAnsi="Times New Roman" w:cs="Times New Roman"/>
+          <w:sz w:val="20"/>
+          <w:szCs w:val="20"/>
+        </w:rPr>
+        <w:t>На данном слайде представлены системные требования, необходимые для работы, разработанной программы.</w:t>
+      </w:r>
+    </w:p>
+    <w:p>
+      <w:pPr>
+        <w:spacing w:after="0"/>
+        <w:jc w:val="both"/>
+        <w:rPr>
+          <w:rFonts w:ascii="Times New Roman" w:hAnsi="Times New Roman" w:cs="Times New Roman"/>
+          <w:sz w:val="20"/>
+          <w:szCs w:val="20"/>
+        </w:rPr>
+      </w:pPr>
+    </w:p>
+    <w:p>
+      <w:pPr>
+        <w:spacing w:after="0"/>
+        <w:jc w:val="both"/>
+        <w:rPr>
+          <w:rFonts w:ascii="Times New Roman" w:hAnsi="Times New Roman" w:cs="Times New Roman"/>
+          <w:b/>
+          <w:sz w:val="20"/>
+          <w:szCs w:val="20"/>
+        </w:rPr>
+      </w:pPr>
+      <w:r>
+        <w:rPr>
+          <w:rFonts w:ascii="Times New Roman" w:hAnsi="Times New Roman" w:cs="Times New Roman"/>
+          <w:b/>
+          <w:sz w:val="20"/>
+          <w:szCs w:val="20"/>
+        </w:rPr>
+        <w:t>Слайд 19.</w:t>
+      </w:r>
+    </w:p>
+    <w:p>
+      <w:pPr>
+        <w:spacing w:after="0"/>
+        <w:jc w:val="both"/>
+        <w:rPr>
+          <w:rFonts w:ascii="Times New Roman" w:hAnsi="Times New Roman" w:cs="Times New Roman"/>
+          <w:sz w:val="20"/>
+          <w:szCs w:val="20"/>
+        </w:rPr>
+      </w:pPr>
+      <w:r>
+        <w:rPr>
+          <w:rFonts w:ascii="Times New Roman" w:hAnsi="Times New Roman" w:cs="Times New Roman"/>
+          <w:sz w:val="20"/>
+          <w:szCs w:val="20"/>
+        </w:rPr>
+        <w:t>Сама программа является консольным приложением, в которое подаются пар</w:t>
+      </w:r>
+      <w:r>
+        <w:rPr>
+          <w:rFonts w:ascii="Times New Roman" w:hAnsi="Times New Roman" w:cs="Times New Roman"/>
+          <w:sz w:val="20"/>
+          <w:szCs w:val="20"/>
+        </w:rPr>
+        <w:t xml:space="preserve">аметры </w:t>
+      </w:r>
+      <w:r>
+        <w:rPr>
+          <w:rFonts w:ascii="Times New Roman" w:hAnsi="Times New Roman" w:cs="Times New Roman"/>
+          <w:sz w:val="20"/>
+          <w:szCs w:val="20"/>
+        </w:rPr>
+        <w:t xml:space="preserve">- </w:t>
+      </w:r>
+      <w:r>
+        <w:rPr>
+          <w:rFonts w:ascii="Times New Roman" w:hAnsi="Times New Roman" w:cs="Times New Roman"/>
+          <w:sz w:val="20"/>
+          <w:szCs w:val="20"/>
+        </w:rPr>
+        <w:t xml:space="preserve">путь к файлу и требуемые действия. Разработан </w:t>
+      </w:r>
+      <w:r>
+        <w:rPr>
+          <w:rFonts w:ascii="Times New Roman" w:hAnsi="Times New Roman" w:cs="Times New Roman"/>
+          <w:sz w:val="20"/>
+          <w:szCs w:val="20"/>
+          <w:lang w:val="en-US"/>
+        </w:rPr>
+        <w:t>wrapper</w:t>
+      </w:r>
+      <w:r>
+        <w:rPr>
+          <w:rFonts w:ascii="Times New Roman" w:hAnsi="Times New Roman" w:cs="Times New Roman"/>
+          <w:sz w:val="20"/>
+          <w:szCs w:val="20"/>
+        </w:rPr>
+        <w:t xml:space="preserve"> для использования приложения из-под C#.</w:t>
+      </w:r>
+    </w:p>
+    <w:p>
+      <w:pPr>
+        <w:spacing w:after="0"/>
+        <w:jc w:val="both"/>
+        <w:rPr>
+          <w:rFonts w:ascii="Times New Roman" w:hAnsi="Times New Roman" w:cs="Times New Roman"/>
+          <w:sz w:val="20"/>
+          <w:szCs w:val="20"/>
+        </w:rPr>
+      </w:pPr>
+    </w:p>
+    <w:p>
+      <w:pPr>
+        <w:spacing w:after="0"/>
+        <w:jc w:val="both"/>
+        <w:rPr>
+          <w:rFonts w:ascii="Times New Roman" w:hAnsi="Times New Roman" w:cs="Times New Roman"/>
+          <w:b/>
+          <w:sz w:val="20"/>
+          <w:szCs w:val="20"/>
+        </w:rPr>
+      </w:pPr>
+      <w:r>
+        <w:rPr>
+          <w:rFonts w:ascii="Times New Roman" w:hAnsi="Times New Roman" w:cs="Times New Roman"/>
+          <w:b/>
+          <w:sz w:val="20"/>
+          <w:szCs w:val="20"/>
+        </w:rPr>
+        <w:t>Слайд 20.</w:t>
+      </w:r>
+    </w:p>
+    <w:p>
+      <w:pPr>
+        <w:spacing w:after="0"/>
+        <w:jc w:val="both"/>
+        <w:rPr>
+          <w:rFonts w:ascii="Times New Roman" w:hAnsi="Times New Roman" w:cs="Times New Roman"/>
+          <w:sz w:val="20"/>
+          <w:szCs w:val="20"/>
+        </w:rPr>
+      </w:pPr>
+      <w:r>
+        <w:rPr>
+          <w:rFonts w:ascii="Times New Roman" w:hAnsi="Times New Roman" w:cs="Times New Roman"/>
+          <w:sz w:val="20"/>
+          <w:szCs w:val="20"/>
+        </w:rPr>
+        <w:t xml:space="preserve">В результате анализа литературных данных установлено, что рассматриваемая задача является актуальной и сложной задачей. </w:t>
+      </w:r>
+      <w:r>
+        <w:rPr>
+          <w:rFonts w:ascii="Times New Roman" w:hAnsi="Times New Roman" w:cs="Times New Roman"/>
+          <w:sz w:val="20"/>
+          <w:szCs w:val="20"/>
+        </w:rPr>
+        <w:t xml:space="preserve">Разработано следующее алгоритмическое обеспечение: алгоритм </w:t>
+      </w:r>
+      <w:proofErr w:type="spellStart"/>
+      <w:r>
+        <w:rPr>
+          <w:rFonts w:ascii="Times New Roman" w:hAnsi="Times New Roman" w:cs="Times New Roman"/>
+          <w:sz w:val="20"/>
+          <w:szCs w:val="20"/>
+        </w:rPr>
+        <w:t>Оцу</w:t>
+      </w:r>
+      <w:proofErr w:type="spellEnd"/>
+      <w:r>
+        <w:rPr>
+          <w:rFonts w:ascii="Times New Roman" w:hAnsi="Times New Roman" w:cs="Times New Roman"/>
+          <w:sz w:val="20"/>
+          <w:szCs w:val="20"/>
+        </w:rPr>
+        <w:t xml:space="preserve">, алгоритм Зонга-Суня, алгоритм </w:t>
+      </w:r>
+      <w:proofErr w:type="spellStart"/>
+      <w:r>
+        <w:rPr>
+          <w:rFonts w:ascii="Times New Roman" w:hAnsi="Times New Roman" w:cs="Times New Roman"/>
+          <w:sz w:val="20"/>
+          <w:szCs w:val="20"/>
+        </w:rPr>
+        <w:t>Гуо-Хелла</w:t>
+      </w:r>
+      <w:proofErr w:type="spellEnd"/>
+      <w:r>
+        <w:rPr>
+          <w:rFonts w:ascii="Times New Roman" w:hAnsi="Times New Roman" w:cs="Times New Roman"/>
+          <w:sz w:val="20"/>
+          <w:szCs w:val="20"/>
+        </w:rPr>
+        <w:t xml:space="preserve">. </w:t>
+      </w:r>
+      <w:r>
+        <w:rPr>
+          <w:rFonts w:ascii="Times New Roman" w:hAnsi="Times New Roman" w:cs="Times New Roman"/>
+          <w:sz w:val="20"/>
+          <w:szCs w:val="20"/>
+        </w:rPr>
+        <w:t>Разработана подсистема формирования топологической векторной модели</w:t>
+      </w:r>
+      <w:r>
+        <w:rPr>
+          <w:rFonts w:ascii="Times New Roman" w:hAnsi="Times New Roman" w:cs="Times New Roman"/>
+          <w:sz w:val="20"/>
+          <w:szCs w:val="20"/>
+        </w:rPr>
+        <w:t xml:space="preserve">. </w:t>
       </w:r>
       <w:bookmarkStart w:id="0" w:name="_GoBack"/>
       <w:bookmarkEnd w:id="0"/>
-    </w:p>
-    <w:p>
-      <w:pPr>
-        <w:spacing w:after="0"/>
-        <w:jc w:val="both"/>
-        <w:rPr>
-          <w:rFonts w:ascii="Times New Roman" w:hAnsi="Times New Roman" w:cs="Times New Roman"/>
-          <w:sz w:val="20"/>
-          <w:szCs w:val="20"/>
-        </w:rPr>
-      </w:pPr>
-      <w:r>
-        <w:rPr>
-          <w:rFonts w:ascii="Times New Roman" w:hAnsi="Times New Roman" w:cs="Times New Roman"/>
-          <w:sz w:val="20"/>
-          <w:szCs w:val="20"/>
-        </w:rPr>
-        <w:t>На данном слайде представлены системные требования, необходимые для работы, разработанной программы.</w:t>
-      </w:r>
-    </w:p>
-    <w:p>
-      <w:pPr>
-        <w:spacing w:after="0"/>
-        <w:jc w:val="both"/>
-        <w:rPr>
-          <w:rFonts w:ascii="Times New Roman" w:hAnsi="Times New Roman" w:cs="Times New Roman"/>
-          <w:sz w:val="20"/>
-          <w:szCs w:val="20"/>
-        </w:rPr>
-      </w:pPr>
-    </w:p>
-    <w:p>
-      <w:pPr>
-        <w:spacing w:after="0"/>
-        <w:jc w:val="both"/>
-        <w:rPr>
-          <w:rFonts w:ascii="Times New Roman" w:hAnsi="Times New Roman" w:cs="Times New Roman"/>
-          <w:b/>
-          <w:sz w:val="20"/>
-          <w:szCs w:val="20"/>
-        </w:rPr>
-      </w:pPr>
-      <w:r>
-        <w:rPr>
-          <w:rFonts w:ascii="Times New Roman" w:hAnsi="Times New Roman" w:cs="Times New Roman"/>
-          <w:b/>
-          <w:sz w:val="20"/>
-          <w:szCs w:val="20"/>
-        </w:rPr>
-        <w:t>Слайд 19.</w:t>
-      </w:r>
-    </w:p>
-    <w:p>
-      <w:pPr>
-        <w:spacing w:after="0"/>
-        <w:jc w:val="both"/>
-        <w:rPr>
-          <w:rFonts w:ascii="Times New Roman" w:hAnsi="Times New Roman" w:cs="Times New Roman"/>
-          <w:sz w:val="20"/>
-          <w:szCs w:val="20"/>
-        </w:rPr>
-      </w:pPr>
-      <w:r>
-        <w:rPr>
-          <w:rFonts w:ascii="Times New Roman" w:hAnsi="Times New Roman" w:cs="Times New Roman"/>
-          <w:sz w:val="20"/>
-          <w:szCs w:val="20"/>
-        </w:rPr>
-        <w:t>Сама программа является консольным приложением, в которое подаются пар</w:t>
-      </w:r>
-      <w:r>
-        <w:rPr>
-          <w:rFonts w:ascii="Times New Roman" w:hAnsi="Times New Roman" w:cs="Times New Roman"/>
-          <w:sz w:val="20"/>
-          <w:szCs w:val="20"/>
-        </w:rPr>
-        <w:t xml:space="preserve">аметры </w:t>
-      </w:r>
-      <w:r>
-        <w:rPr>
-          <w:rFonts w:ascii="Times New Roman" w:hAnsi="Times New Roman" w:cs="Times New Roman"/>
-          <w:sz w:val="20"/>
-          <w:szCs w:val="20"/>
-        </w:rPr>
-        <w:t xml:space="preserve">- </w:t>
-      </w:r>
-      <w:r>
-        <w:rPr>
-          <w:rFonts w:ascii="Times New Roman" w:hAnsi="Times New Roman" w:cs="Times New Roman"/>
-          <w:sz w:val="20"/>
-          <w:szCs w:val="20"/>
-        </w:rPr>
-        <w:t xml:space="preserve">путь к файлу и требуемые действия. Разработан </w:t>
-      </w:r>
-      <w:r>
-        <w:rPr>
-          <w:rFonts w:ascii="Times New Roman" w:hAnsi="Times New Roman" w:cs="Times New Roman"/>
-          <w:sz w:val="20"/>
-          <w:szCs w:val="20"/>
-          <w:lang w:val="en-US"/>
-        </w:rPr>
-        <w:t>wrapper</w:t>
-      </w:r>
-      <w:r>
-        <w:rPr>
-          <w:rFonts w:ascii="Times New Roman" w:hAnsi="Times New Roman" w:cs="Times New Roman"/>
-          <w:sz w:val="20"/>
-          <w:szCs w:val="20"/>
-        </w:rPr>
-        <w:t xml:space="preserve"> </w:t>
-      </w:r>
-      <w:r>
-        <w:rPr>
-          <w:rFonts w:ascii="Times New Roman" w:hAnsi="Times New Roman" w:cs="Times New Roman"/>
-          <w:sz w:val="20"/>
-          <w:szCs w:val="20"/>
-        </w:rPr>
-        <w:t>для использования приложения из-под</w:t>
-      </w:r>
-      <w:r>
-        <w:rPr>
-          <w:rFonts w:ascii="Times New Roman" w:hAnsi="Times New Roman" w:cs="Times New Roman"/>
-          <w:sz w:val="20"/>
-          <w:szCs w:val="20"/>
-        </w:rPr>
-        <w:t xml:space="preserve"> </w:t>
-      </w:r>
-      <w:r>
-        <w:rPr>
-          <w:rFonts w:ascii="Times New Roman" w:hAnsi="Times New Roman" w:cs="Times New Roman"/>
-          <w:sz w:val="20"/>
-          <w:szCs w:val="20"/>
-        </w:rPr>
-        <w:t>C#</w:t>
-      </w:r>
-      <w:r>
-        <w:rPr>
-          <w:rFonts w:ascii="Times New Roman" w:hAnsi="Times New Roman" w:cs="Times New Roman"/>
-          <w:sz w:val="20"/>
-          <w:szCs w:val="20"/>
-        </w:rPr>
-        <w:t>.</w:t>
-      </w:r>
-    </w:p>
-    <w:p>
-      <w:pPr>
-        <w:spacing w:after="0"/>
-        <w:jc w:val="both"/>
-        <w:rPr>
-          <w:rFonts w:ascii="Times New Roman" w:hAnsi="Times New Roman" w:cs="Times New Roman"/>
-          <w:sz w:val="20"/>
-          <w:szCs w:val="20"/>
-        </w:rPr>
-      </w:pPr>
-    </w:p>
-    <w:p>
-      <w:pPr>
-        <w:spacing w:after="0"/>
-        <w:jc w:val="both"/>
-        <w:rPr>
-          <w:rFonts w:ascii="Times New Roman" w:hAnsi="Times New Roman" w:cs="Times New Roman"/>
-          <w:b/>
-          <w:sz w:val="20"/>
-          <w:szCs w:val="20"/>
-        </w:rPr>
-      </w:pPr>
-      <w:r>
-        <w:rPr>
-          <w:rFonts w:ascii="Times New Roman" w:hAnsi="Times New Roman" w:cs="Times New Roman"/>
-          <w:b/>
-          <w:sz w:val="20"/>
-          <w:szCs w:val="20"/>
-        </w:rPr>
-        <w:t>Слайд 20.</w:t>
-      </w:r>
-    </w:p>
-    <w:p>
-      <w:pPr>
-        <w:spacing w:after="0"/>
-        <w:jc w:val="both"/>
-        <w:rPr>
-          <w:sz w:val="20"/>
-          <w:szCs w:val="20"/>
-        </w:rPr>
-      </w:pPr>
-      <w:r>
-        <w:rPr>
-          <w:rFonts w:ascii="Times New Roman" w:hAnsi="Times New Roman" w:cs="Times New Roman"/>
-          <w:sz w:val="20"/>
-          <w:szCs w:val="20"/>
-        </w:rPr>
-        <w:t xml:space="preserve">В результате анализа литературных данных установлено, что рассматриваемая задача является актуальной и сложной задачей. </w:t>
-      </w:r>
-      <w:r>
-        <w:rPr>
-          <w:sz w:val="20"/>
-          <w:szCs w:val="20"/>
-        </w:rPr>
-        <w:t>Разработано следующее алгоритмическое обеспечение:</w:t>
-      </w:r>
-      <w:r>
-        <w:rPr>
-          <w:sz w:val="20"/>
-          <w:szCs w:val="20"/>
-        </w:rPr>
-        <w:t xml:space="preserve"> </w:t>
-      </w:r>
-      <w:r>
-        <w:rPr>
-          <w:rFonts w:ascii="Times New Roman" w:hAnsi="Times New Roman" w:cs="Times New Roman"/>
-          <w:sz w:val="20"/>
-          <w:szCs w:val="20"/>
-        </w:rPr>
-        <w:t xml:space="preserve">алгоритм </w:t>
-      </w:r>
-      <w:proofErr w:type="spellStart"/>
-      <w:r>
-        <w:rPr>
-          <w:rFonts w:ascii="Times New Roman" w:hAnsi="Times New Roman" w:cs="Times New Roman"/>
-          <w:sz w:val="20"/>
-          <w:szCs w:val="20"/>
-        </w:rPr>
-        <w:t>Оцу</w:t>
-      </w:r>
-      <w:proofErr w:type="spellEnd"/>
-      <w:r>
-        <w:rPr>
-          <w:rFonts w:ascii="Times New Roman" w:hAnsi="Times New Roman" w:cs="Times New Roman"/>
-          <w:sz w:val="20"/>
-          <w:szCs w:val="20"/>
-        </w:rPr>
-        <w:t>, а</w:t>
-      </w:r>
-      <w:r>
-        <w:rPr>
-          <w:rFonts w:ascii="Times New Roman" w:hAnsi="Times New Roman" w:cs="Times New Roman"/>
-          <w:sz w:val="20"/>
-          <w:szCs w:val="20"/>
-        </w:rPr>
-        <w:t xml:space="preserve">лгоритм </w:t>
-      </w:r>
-      <w:r>
-        <w:rPr>
-          <w:rFonts w:ascii="Times New Roman" w:hAnsi="Times New Roman" w:cs="Times New Roman"/>
-          <w:sz w:val="20"/>
-          <w:szCs w:val="20"/>
-        </w:rPr>
-        <w:t>Зонга-Суня, а</w:t>
-      </w:r>
-      <w:r>
-        <w:rPr>
-          <w:rFonts w:ascii="Times New Roman" w:hAnsi="Times New Roman" w:cs="Times New Roman"/>
-          <w:sz w:val="20"/>
-          <w:szCs w:val="20"/>
-        </w:rPr>
-        <w:t xml:space="preserve">лгоритм </w:t>
-      </w:r>
-      <w:proofErr w:type="spellStart"/>
-      <w:r>
-        <w:rPr>
-          <w:rFonts w:ascii="Times New Roman" w:hAnsi="Times New Roman" w:cs="Times New Roman"/>
-          <w:sz w:val="20"/>
-          <w:szCs w:val="20"/>
-        </w:rPr>
-        <w:t>Гуо-Хелла</w:t>
-      </w:r>
-      <w:proofErr w:type="spellEnd"/>
-      <w:r>
-        <w:rPr>
-          <w:rFonts w:ascii="Times New Roman" w:hAnsi="Times New Roman" w:cs="Times New Roman"/>
-          <w:sz w:val="20"/>
-          <w:szCs w:val="20"/>
-        </w:rPr>
-        <w:t>.</w:t>
-      </w:r>
-      <w:r>
-        <w:rPr>
-          <w:sz w:val="20"/>
-          <w:szCs w:val="20"/>
-        </w:rPr>
-        <w:t xml:space="preserve"> </w:t>
-      </w:r>
       <w:r>
         <w:rPr>
           <w:rFonts w:ascii="Times New Roman" w:hAnsi="Times New Roman" w:cs="Times New Roman"/>

</xml_diff>